<commit_message>
Work on ms formatting/order of SI figures
</commit_message>
<xml_diff>
--- a/manuscript/supporting-information.docx
+++ b/manuscript/supporting-information.docx
@@ -21260,173 +21260,6 @@
           <w:noProof/>
         </w:rPr>
         <w:drawing>
-          <wp:inline distT="0" distB="0" distL="0" distR="0" wp14:anchorId="6AB6EAAE" wp14:editId="6E3ECEA2">
-            <wp:extent cx="2916000" cy="4083146"/>
-            <wp:effectExtent l="19050" t="19050" r="17780" b="12700"/>
-            <wp:docPr id="13" name="Picture 13"/>
-            <wp:cNvGraphicFramePr>
-              <a:graphicFrameLocks xmlns:a="http://schemas.openxmlformats.org/drawingml/2006/main" noChangeAspect="1"/>
-            </wp:cNvGraphicFramePr>
-            <a:graphic xmlns:a="http://schemas.openxmlformats.org/drawingml/2006/main">
-              <a:graphicData uri="http://schemas.openxmlformats.org/drawingml/2006/picture">
-                <pic:pic xmlns:pic="http://schemas.openxmlformats.org/drawingml/2006/picture">
-                  <pic:nvPicPr>
-                    <pic:cNvPr id="0" name="Picture 8"/>
-                    <pic:cNvPicPr>
-                      <a:picLocks noChangeAspect="1" noChangeArrowheads="1"/>
-                    </pic:cNvPicPr>
-                  </pic:nvPicPr>
-                  <pic:blipFill>
-                    <a:blip r:embed="rId9" cstate="print">
-                      <a:extLst>
-                        <a:ext uri="{28A0092B-C50C-407E-A947-70E740481C1C}">
-                          <a14:useLocalDpi xmlns:a14="http://schemas.microsoft.com/office/drawing/2010/main" val="0"/>
-                        </a:ext>
-                      </a:extLst>
-                    </a:blip>
-                    <a:srcRect/>
-                    <a:stretch>
-                      <a:fillRect/>
-                    </a:stretch>
-                  </pic:blipFill>
-                  <pic:spPr bwMode="auto">
-                    <a:xfrm>
-                      <a:off x="0" y="0"/>
-                      <a:ext cx="2916000" cy="4083146"/>
-                    </a:xfrm>
-                    <a:prstGeom prst="rect">
-                      <a:avLst/>
-                    </a:prstGeom>
-                    <a:noFill/>
-                    <a:ln>
-                      <a:solidFill>
-                        <a:schemeClr val="tx1"/>
-                      </a:solidFill>
-                    </a:ln>
-                  </pic:spPr>
-                </pic:pic>
-              </a:graphicData>
-            </a:graphic>
-          </wp:inline>
-        </w:drawing>
-      </w:r>
-      <w:r>
-        <w:rPr>
-          <w:noProof/>
-        </w:rPr>
-        <w:drawing>
-          <wp:inline distT="0" distB="0" distL="0" distR="0" wp14:anchorId="118BF562" wp14:editId="3165FA7F">
-            <wp:extent cx="2916000" cy="4083148"/>
-            <wp:effectExtent l="19050" t="19050" r="17780" b="12700"/>
-            <wp:docPr id="14" name="Picture 14"/>
-            <wp:cNvGraphicFramePr>
-              <a:graphicFrameLocks xmlns:a="http://schemas.openxmlformats.org/drawingml/2006/main" noChangeAspect="1"/>
-            </wp:cNvGraphicFramePr>
-            <a:graphic xmlns:a="http://schemas.openxmlformats.org/drawingml/2006/main">
-              <a:graphicData uri="http://schemas.openxmlformats.org/drawingml/2006/picture">
-                <pic:pic xmlns:pic="http://schemas.openxmlformats.org/drawingml/2006/picture">
-                  <pic:nvPicPr>
-                    <pic:cNvPr id="0" name="Picture 9"/>
-                    <pic:cNvPicPr>
-                      <a:picLocks noChangeAspect="1" noChangeArrowheads="1"/>
-                    </pic:cNvPicPr>
-                  </pic:nvPicPr>
-                  <pic:blipFill>
-                    <a:blip r:embed="rId10" cstate="print">
-                      <a:extLst>
-                        <a:ext uri="{28A0092B-C50C-407E-A947-70E740481C1C}">
-                          <a14:useLocalDpi xmlns:a14="http://schemas.microsoft.com/office/drawing/2010/main" val="0"/>
-                        </a:ext>
-                      </a:extLst>
-                    </a:blip>
-                    <a:srcRect/>
-                    <a:stretch>
-                      <a:fillRect/>
-                    </a:stretch>
-                  </pic:blipFill>
-                  <pic:spPr bwMode="auto">
-                    <a:xfrm>
-                      <a:off x="0" y="0"/>
-                      <a:ext cx="2916000" cy="4083148"/>
-                    </a:xfrm>
-                    <a:prstGeom prst="rect">
-                      <a:avLst/>
-                    </a:prstGeom>
-                    <a:noFill/>
-                    <a:ln>
-                      <a:solidFill>
-                        <a:schemeClr val="tx1"/>
-                      </a:solidFill>
-                    </a:ln>
-                  </pic:spPr>
-                </pic:pic>
-              </a:graphicData>
-            </a:graphic>
-          </wp:inline>
-        </w:drawing>
-      </w:r>
-    </w:p>
-    <w:p>
-      <w:r>
-        <w:rPr>
-          <w:b/>
-        </w:rPr>
-        <w:t>Figure S</w:t>
-      </w:r>
-      <w:r>
-        <w:rPr>
-          <w:b/>
-          <w:highlight w:val="yellow"/>
-        </w:rPr>
-        <w:t>XX</w:t>
-      </w:r>
-      <w:r>
-        <w:rPr>
-          <w:b/>
-        </w:rPr>
-        <w:t>:</w:t>
-      </w:r>
-      <w:r>
-        <w:t xml:space="preserve"> [</w:t>
-      </w:r>
-      <w:r>
-        <w:rPr>
-          <w:highlight w:val="yellow"/>
-        </w:rPr>
-        <w:t>…</w:t>
-      </w:r>
-      <w:r>
-        <w:t>]</w:t>
-      </w:r>
-      <w:r>
-        <w:t xml:space="preserve"> (a</w:t>
-      </w:r>
-      <w:r>
-        <w:t>–</w:t>
-      </w:r>
-      <w:r>
-        <w:t>c) PC1 outliers; (d</w:t>
-      </w:r>
-      <w:r>
-        <w:softHyphen/>
-      </w:r>
-      <w:r>
-        <w:t>–</w:t>
-      </w:r>
-      <w:r>
-        <w:t>f) mv outliers</w:t>
-      </w:r>
-      <w:r>
-        <w:br w:type="page"/>
-      </w:r>
-    </w:p>
-    <w:p>
-      <w:r>
-        <w:rPr>
-          <w:noProof/>
-        </w:rPr>
-        <w:lastRenderedPageBreak/>
-        <w:drawing>
           <wp:inline distT="0" distB="0" distL="0" distR="0" wp14:anchorId="46728754" wp14:editId="417E3829">
             <wp:extent cx="5943600" cy="5943600"/>
             <wp:effectExtent l="0" t="0" r="0" b="0"/>
@@ -21444,11 +21277,11 @@
                     </pic:cNvPicPr>
                   </pic:nvPicPr>
                   <pic:blipFill>
-                    <a:blip r:embed="rId11" cstate="print">
+                    <a:blip r:embed="rId9" cstate="print">
                       <a:extLst>
                         <a:ext uri="{BEBA8EAE-BF5A-486C-A8C5-ECC9F3942E4B}">
                           <a14:imgProps xmlns:a14="http://schemas.microsoft.com/office/drawing/2010/main">
-                            <a14:imgLayer r:embed="rId12">
+                            <a14:imgLayer r:embed="rId10">
                               <a14:imgEffect>
                                 <a14:saturation sat="0"/>
                               </a14:imgEffect>
@@ -21548,11 +21381,11 @@
                     </pic:cNvPicPr>
                   </pic:nvPicPr>
                   <pic:blipFill>
-                    <a:blip r:embed="rId13" cstate="print">
+                    <a:blip r:embed="rId11" cstate="print">
                       <a:extLst>
                         <a:ext uri="{BEBA8EAE-BF5A-486C-A8C5-ECC9F3942E4B}">
                           <a14:imgProps xmlns:a14="http://schemas.microsoft.com/office/drawing/2010/main">
-                            <a14:imgLayer r:embed="rId14">
+                            <a14:imgLayer r:embed="rId12">
                               <a14:imgEffect>
                                 <a14:saturation sat="0"/>
                               </a14:imgEffect>
@@ -21652,11 +21485,11 @@
                     </pic:cNvPicPr>
                   </pic:nvPicPr>
                   <pic:blipFill>
-                    <a:blip r:embed="rId15" cstate="print">
+                    <a:blip r:embed="rId13" cstate="print">
                       <a:extLst>
                         <a:ext uri="{BEBA8EAE-BF5A-486C-A8C5-ECC9F3942E4B}">
                           <a14:imgProps xmlns:a14="http://schemas.microsoft.com/office/drawing/2010/main">
-                            <a14:imgLayer r:embed="rId16">
+                            <a14:imgLayer r:embed="rId14">
                               <a14:imgEffect>
                                 <a14:saturation sat="0"/>
                               </a14:imgEffect>
@@ -21754,7 +21587,7 @@
                     </pic:cNvPicPr>
                   </pic:nvPicPr>
                   <pic:blipFill rotWithShape="1">
-                    <a:blip r:embed="rId17" cstate="print">
+                    <a:blip r:embed="rId15" cstate="print">
                       <a:extLst>
                         <a:ext uri="{28A0092B-C50C-407E-A947-70E740481C1C}">
                           <a14:useLocalDpi xmlns:a14="http://schemas.microsoft.com/office/drawing/2010/main" val="0"/>
@@ -21812,7 +21645,7 @@
                     </pic:cNvPicPr>
                   </pic:nvPicPr>
                   <pic:blipFill rotWithShape="1">
-                    <a:blip r:embed="rId17" cstate="print">
+                    <a:blip r:embed="rId15" cstate="print">
                       <a:extLst>
                         <a:ext uri="{28A0092B-C50C-407E-A947-70E740481C1C}">
                           <a14:useLocalDpi xmlns:a14="http://schemas.microsoft.com/office/drawing/2010/main" val="0"/>
@@ -21868,7 +21701,7 @@
                     </pic:cNvPicPr>
                   </pic:nvPicPr>
                   <pic:blipFill rotWithShape="1">
-                    <a:blip r:embed="rId17" cstate="print">
+                    <a:blip r:embed="rId15" cstate="print">
                       <a:extLst>
                         <a:ext uri="{28A0092B-C50C-407E-A947-70E740481C1C}">
                           <a14:useLocalDpi xmlns:a14="http://schemas.microsoft.com/office/drawing/2010/main" val="0"/>
@@ -21955,10 +21788,176 @@
       </w:r>
     </w:p>
     <w:p>
+      <w:r>
+        <w:rPr>
+          <w:noProof/>
+        </w:rPr>
+        <w:lastRenderedPageBreak/>
+        <w:drawing>
+          <wp:inline distT="0" distB="0" distL="0" distR="0" wp14:anchorId="1F92ACED" wp14:editId="5900B84B">
+            <wp:extent cx="2916000" cy="4083146"/>
+            <wp:effectExtent l="19050" t="19050" r="17780" b="12700"/>
+            <wp:docPr id="13" name="Picture 13" descr="A close up of a map&#10;&#10;Description automatically generated"/>
+            <wp:cNvGraphicFramePr>
+              <a:graphicFrameLocks xmlns:a="http://schemas.openxmlformats.org/drawingml/2006/main" noChangeAspect="1"/>
+            </wp:cNvGraphicFramePr>
+            <a:graphic xmlns:a="http://schemas.openxmlformats.org/drawingml/2006/main">
+              <a:graphicData uri="http://schemas.openxmlformats.org/drawingml/2006/picture">
+                <pic:pic xmlns:pic="http://schemas.openxmlformats.org/drawingml/2006/picture">
+                  <pic:nvPicPr>
+                    <pic:cNvPr id="0" name="Picture 8"/>
+                    <pic:cNvPicPr>
+                      <a:picLocks noChangeAspect="1" noChangeArrowheads="1"/>
+                    </pic:cNvPicPr>
+                  </pic:nvPicPr>
+                  <pic:blipFill>
+                    <a:blip r:embed="rId16" cstate="print">
+                      <a:extLst>
+                        <a:ext uri="{28A0092B-C50C-407E-A947-70E740481C1C}">
+                          <a14:useLocalDpi xmlns:a14="http://schemas.microsoft.com/office/drawing/2010/main" val="0"/>
+                        </a:ext>
+                      </a:extLst>
+                    </a:blip>
+                    <a:srcRect/>
+                    <a:stretch>
+                      <a:fillRect/>
+                    </a:stretch>
+                  </pic:blipFill>
+                  <pic:spPr bwMode="auto">
+                    <a:xfrm>
+                      <a:off x="0" y="0"/>
+                      <a:ext cx="2916000" cy="4083146"/>
+                    </a:xfrm>
+                    <a:prstGeom prst="rect">
+                      <a:avLst/>
+                    </a:prstGeom>
+                    <a:noFill/>
+                    <a:ln>
+                      <a:solidFill>
+                        <a:schemeClr val="tx1"/>
+                      </a:solidFill>
+                    </a:ln>
+                  </pic:spPr>
+                </pic:pic>
+              </a:graphicData>
+            </a:graphic>
+          </wp:inline>
+        </w:drawing>
+      </w:r>
+      <w:r>
+        <w:rPr>
+          <w:noProof/>
+        </w:rPr>
+        <w:drawing>
+          <wp:inline distT="0" distB="0" distL="0" distR="0" wp14:anchorId="0BAAF7EE" wp14:editId="38F62168">
+            <wp:extent cx="2916000" cy="4083148"/>
+            <wp:effectExtent l="19050" t="19050" r="17780" b="12700"/>
+            <wp:docPr id="14" name="Picture 14" descr="A close up of a map&#10;&#10;Description automatically generated"/>
+            <wp:cNvGraphicFramePr>
+              <a:graphicFrameLocks xmlns:a="http://schemas.openxmlformats.org/drawingml/2006/main" noChangeAspect="1"/>
+            </wp:cNvGraphicFramePr>
+            <a:graphic xmlns:a="http://schemas.openxmlformats.org/drawingml/2006/main">
+              <a:graphicData uri="http://schemas.openxmlformats.org/drawingml/2006/picture">
+                <pic:pic xmlns:pic="http://schemas.openxmlformats.org/drawingml/2006/picture">
+                  <pic:nvPicPr>
+                    <pic:cNvPr id="0" name="Picture 9"/>
+                    <pic:cNvPicPr>
+                      <a:picLocks noChangeAspect="1" noChangeArrowheads="1"/>
+                    </pic:cNvPicPr>
+                  </pic:nvPicPr>
+                  <pic:blipFill>
+                    <a:blip r:embed="rId17" cstate="print">
+                      <a:extLst>
+                        <a:ext uri="{28A0092B-C50C-407E-A947-70E740481C1C}">
+                          <a14:useLocalDpi xmlns:a14="http://schemas.microsoft.com/office/drawing/2010/main" val="0"/>
+                        </a:ext>
+                      </a:extLst>
+                    </a:blip>
+                    <a:srcRect/>
+                    <a:stretch>
+                      <a:fillRect/>
+                    </a:stretch>
+                  </pic:blipFill>
+                  <pic:spPr bwMode="auto">
+                    <a:xfrm>
+                      <a:off x="0" y="0"/>
+                      <a:ext cx="2916000" cy="4083148"/>
+                    </a:xfrm>
+                    <a:prstGeom prst="rect">
+                      <a:avLst/>
+                    </a:prstGeom>
+                    <a:noFill/>
+                    <a:ln>
+                      <a:solidFill>
+                        <a:schemeClr val="tx1"/>
+                      </a:solidFill>
+                    </a:ln>
+                  </pic:spPr>
+                </pic:pic>
+              </a:graphicData>
+            </a:graphic>
+          </wp:inline>
+        </w:drawing>
+      </w:r>
+    </w:p>
+    <w:p>
+      <w:r>
+        <w:rPr>
+          <w:b/>
+        </w:rPr>
+        <w:t>Figure S</w:t>
+      </w:r>
+      <w:r>
+        <w:rPr>
+          <w:b/>
+          <w:highlight w:val="yellow"/>
+        </w:rPr>
+        <w:t>XX</w:t>
+      </w:r>
+      <w:r>
+        <w:rPr>
+          <w:b/>
+        </w:rPr>
+        <w:t>:</w:t>
+      </w:r>
+      <w:r>
+        <w:t xml:space="preserve"> [</w:t>
+      </w:r>
+      <w:r>
+        <w:rPr>
+          <w:highlight w:val="yellow"/>
+        </w:rPr>
+        <w:t>…</w:t>
+      </w:r>
+      <w:r>
+        <w:t>] (a</w:t>
+      </w:r>
+      <w:r>
+        <w:t>–</w:t>
+      </w:r>
+      <w:r>
+        <w:t>c) PC1 outliers; (d</w:t>
+      </w:r>
+      <w:r>
+        <w:softHyphen/>
+      </w:r>
+      <w:r>
+        <w:t>–</w:t>
+      </w:r>
+      <w:r>
+        <w:t>f) mv outliers</w:t>
+      </w:r>
+      <w:r>
+        <w:br w:type="page"/>
+      </w:r>
+    </w:p>
+    <w:p>
       <w:pPr>
         <w:pStyle w:val="Heading1"/>
         <w:spacing w:after="180" w:line="240" w:lineRule="auto"/>
       </w:pPr>
+      <w:bookmarkStart w:id="1" w:name="_GoBack"/>
+      <w:bookmarkEnd w:id="1"/>
       <w:r>
         <w:lastRenderedPageBreak/>
         <w:t>R</w:t>
@@ -21966,8 +21965,6 @@
       <w:r>
         <w:t>eferences</w:t>
       </w:r>
-      <w:bookmarkStart w:id="1" w:name="_GoBack"/>
-      <w:bookmarkEnd w:id="1"/>
     </w:p>
     <w:p>
       <w:pPr>
@@ -26253,7 +26250,7 @@
 </file>
 
 <file path=customXml/itemProps1.xml><?xml version="1.0" encoding="utf-8"?>
-<ds:datastoreItem xmlns:ds="http://schemas.openxmlformats.org/officeDocument/2006/customXml" ds:itemID="{BE5A6D15-D0FB-0E47-ADCC-91736352D937}">
+<ds:datastoreItem xmlns:ds="http://schemas.openxmlformats.org/officeDocument/2006/customXml" ds:itemID="{14B6EFF9-2739-FF43-9228-9ADCBB8FCF03}">
   <ds:schemaRefs>
     <ds:schemaRef ds:uri="http://schemas.openxmlformats.org/officeDocument/2006/bibliography"/>
   </ds:schemaRefs>

</xml_diff>

<commit_message>
Add PC1 biplots to SI
</commit_message>
<xml_diff>
--- a/manuscript/supporting-information.docx
+++ b/manuscript/supporting-information.docx
@@ -21564,6 +21564,104 @@
       <w:r>
         <w:br w:type="page"/>
       </w:r>
+    </w:p>
+    <w:p>
+      <w:pPr>
+        <w:rPr>
+          <w:b/>
+          <w:bCs/>
+        </w:rPr>
+      </w:pPr>
+      <w:r>
+        <w:rPr>
+          <w:noProof/>
+        </w:rPr>
+        <w:lastRenderedPageBreak/>
+        <w:drawing>
+          <wp:inline distT="0" distB="0" distL="0" distR="0" wp14:anchorId="44F65F25" wp14:editId="1B7A2BDC">
+            <wp:extent cx="6682902" cy="5012177"/>
+            <wp:effectExtent l="0" t="0" r="0" b="4445"/>
+            <wp:docPr id="1" name="Picture 1" descr="A close up of a map&#10;&#10;Description automatically generated"/>
+            <wp:cNvGraphicFramePr>
+              <a:graphicFrameLocks xmlns:a="http://schemas.openxmlformats.org/drawingml/2006/main" noChangeAspect="1"/>
+            </wp:cNvGraphicFramePr>
+            <a:graphic xmlns:a="http://schemas.openxmlformats.org/drawingml/2006/main">
+              <a:graphicData uri="http://schemas.openxmlformats.org/drawingml/2006/picture">
+                <pic:pic xmlns:pic="http://schemas.openxmlformats.org/drawingml/2006/picture">
+                  <pic:nvPicPr>
+                    <pic:cNvPr id="1" name="plot-PC-biplots.png"/>
+                    <pic:cNvPicPr/>
+                  </pic:nvPicPr>
+                  <pic:blipFill>
+                    <a:blip r:embed="rId15" cstate="print">
+                      <a:extLst>
+                        <a:ext uri="{28A0092B-C50C-407E-A947-70E740481C1C}">
+                          <a14:useLocalDpi xmlns:a14="http://schemas.microsoft.com/office/drawing/2010/main" val="0"/>
+                        </a:ext>
+                      </a:extLst>
+                    </a:blip>
+                    <a:stretch>
+                      <a:fillRect/>
+                    </a:stretch>
+                  </pic:blipFill>
+                  <pic:spPr>
+                    <a:xfrm>
+                      <a:off x="0" y="0"/>
+                      <a:ext cx="6691004" cy="5018253"/>
+                    </a:xfrm>
+                    <a:prstGeom prst="rect">
+                      <a:avLst/>
+                    </a:prstGeom>
+                  </pic:spPr>
+                </pic:pic>
+              </a:graphicData>
+            </a:graphic>
+          </wp:inline>
+        </w:drawing>
+      </w:r>
+    </w:p>
+    <w:p>
+      <w:r>
+        <w:rPr>
+          <w:b/>
+          <w:bCs/>
+        </w:rPr>
+        <w:t>Figure S</w:t>
+      </w:r>
+      <w:r>
+        <w:rPr>
+          <w:b/>
+          <w:bCs/>
+          <w:highlight w:val="yellow"/>
+        </w:rPr>
+        <w:t>YY</w:t>
+      </w:r>
+      <w:r>
+        <w:rPr>
+          <w:b/>
+          <w:bCs/>
+        </w:rPr>
+        <w:t>:</w:t>
+      </w:r>
+      <w:r>
+        <w:t xml:space="preserve"> [</w:t>
+      </w:r>
+      <w:r>
+        <w:rPr>
+          <w:highlight w:val="yellow"/>
+        </w:rPr>
+        <w:t>…</w:t>
+      </w:r>
+      <w:r>
+        <w:t>]</w:t>
+      </w:r>
+      <w:r>
+        <w:br w:type="page"/>
+      </w:r>
+      <w:bookmarkStart w:id="1" w:name="_GoBack"/>
+      <w:bookmarkEnd w:id="1"/>
+    </w:p>
+    <w:p>
       <w:r>
         <w:rPr>
           <w:noProof/>
@@ -21587,7 +21685,7 @@
                     </pic:cNvPicPr>
                   </pic:nvPicPr>
                   <pic:blipFill rotWithShape="1">
-                    <a:blip r:embed="rId15" cstate="print">
+                    <a:blip r:embed="rId16" cstate="print">
                       <a:extLst>
                         <a:ext uri="{28A0092B-C50C-407E-A947-70E740481C1C}">
                           <a14:useLocalDpi xmlns:a14="http://schemas.microsoft.com/office/drawing/2010/main" val="0"/>
@@ -21645,7 +21743,7 @@
                     </pic:cNvPicPr>
                   </pic:nvPicPr>
                   <pic:blipFill rotWithShape="1">
-                    <a:blip r:embed="rId15" cstate="print">
+                    <a:blip r:embed="rId16" cstate="print">
                       <a:extLst>
                         <a:ext uri="{28A0092B-C50C-407E-A947-70E740481C1C}">
                           <a14:useLocalDpi xmlns:a14="http://schemas.microsoft.com/office/drawing/2010/main" val="0"/>
@@ -21701,7 +21799,7 @@
                     </pic:cNvPicPr>
                   </pic:nvPicPr>
                   <pic:blipFill rotWithShape="1">
-                    <a:blip r:embed="rId15" cstate="print">
+                    <a:blip r:embed="rId16" cstate="print">
                       <a:extLst>
                         <a:ext uri="{28A0092B-C50C-407E-A947-70E740481C1C}">
                           <a14:useLocalDpi xmlns:a14="http://schemas.microsoft.com/office/drawing/2010/main" val="0"/>
@@ -21811,7 +21909,7 @@
                     </pic:cNvPicPr>
                   </pic:nvPicPr>
                   <pic:blipFill>
-                    <a:blip r:embed="rId16" cstate="print">
+                    <a:blip r:embed="rId17" cstate="print">
                       <a:extLst>
                         <a:ext uri="{28A0092B-C50C-407E-A947-70E740481C1C}">
                           <a14:useLocalDpi xmlns:a14="http://schemas.microsoft.com/office/drawing/2010/main" val="0"/>
@@ -21866,7 +21964,7 @@
                     </pic:cNvPicPr>
                   </pic:nvPicPr>
                   <pic:blipFill>
-                    <a:blip r:embed="rId17" cstate="print">
+                    <a:blip r:embed="rId18" cstate="print">
                       <a:extLst>
                         <a:ext uri="{28A0092B-C50C-407E-A947-70E740481C1C}">
                           <a14:useLocalDpi xmlns:a14="http://schemas.microsoft.com/office/drawing/2010/main" val="0"/>
@@ -21956,8 +22054,6 @@
         <w:pStyle w:val="Heading1"/>
         <w:spacing w:after="180" w:line="240" w:lineRule="auto"/>
       </w:pPr>
-      <w:bookmarkStart w:id="1" w:name="_GoBack"/>
-      <w:bookmarkEnd w:id="1"/>
       <w:r>
         <w:lastRenderedPageBreak/>
         <w:t>R</w:t>
@@ -21995,7 +22091,7 @@
         </w:rPr>
         <w:t xml:space="preserve">O’Donnell, J. (2016). taxize: Taxonomic information from around the web. R package version 0.7.8. Retrieved from </w:t>
       </w:r>
-      <w:hyperlink r:id="rId18" w:history="1">
+      <w:hyperlink r:id="rId19" w:history="1">
         <w:r>
           <w:rPr>
             <w:rStyle w:val="Hyperlink"/>
@@ -22158,7 +22254,7 @@
       <w:r>
         <w:t xml:space="preserve"> </w:t>
       </w:r>
-      <w:hyperlink r:id="rId19" w:history="1">
+      <w:hyperlink r:id="rId20" w:history="1">
         <w:r>
           <w:rPr>
             <w:rStyle w:val="Hyperlink"/>
@@ -22184,7 +22280,7 @@
       <w:r>
         <w:t xml:space="preserve">) GBIF Occurrence Download </w:t>
       </w:r>
-      <w:hyperlink r:id="rId20" w:history="1">
+      <w:hyperlink r:id="rId21" w:history="1">
         <w:r>
           <w:rPr>
             <w:rStyle w:val="Hyperlink"/>
@@ -22471,7 +22567,7 @@
       </w:r>
     </w:p>
     <w:sectPr>
-      <w:footerReference w:type="default" r:id="rId21"/>
+      <w:footerReference w:type="default" r:id="rId22"/>
       <w:pgSz w:w="12240" w:h="15840"/>
       <w:pgMar w:top="709" w:right="1440" w:bottom="1440" w:left="1440" w:header="720" w:footer="720" w:gutter="0"/>
       <w:lnNumType w:countBy="1" w:restart="continuous"/>
@@ -26250,7 +26346,7 @@
 </file>
 
 <file path=customXml/itemProps1.xml><?xml version="1.0" encoding="utf-8"?>
-<ds:datastoreItem xmlns:ds="http://schemas.openxmlformats.org/officeDocument/2006/customXml" ds:itemID="{14B6EFF9-2739-FF43-9228-9ADCBB8FCF03}">
+<ds:datastoreItem xmlns:ds="http://schemas.openxmlformats.org/officeDocument/2006/customXml" ds:itemID="{7C966691-E57F-C548-994F-4E29B2C42976}">
   <ds:schemaRefs>
     <ds:schemaRef ds:uri="http://schemas.openxmlformats.org/officeDocument/2006/bibliography"/>
   </ds:schemaRefs>

</xml_diff>

<commit_message>
Update supporting figure numbering
</commit_message>
<xml_diff>
--- a/manuscript/supporting-information.docx
+++ b/manuscript/supporting-information.docx
@@ -75,16 +75,8 @@
         <w:rPr>
           <w:sz w:val="28"/>
         </w:rPr>
-        <w:t xml:space="preserve"> G. Anthony </w:t>
+        <w:t xml:space="preserve"> G. Anthony Verboom</w:t>
       </w:r>
-      <w:proofErr w:type="spellStart"/>
-      <w:r>
-        <w:rPr>
-          <w:sz w:val="28"/>
-        </w:rPr>
-        <w:t>Verboom</w:t>
-      </w:r>
-      <w:proofErr w:type="spellEnd"/>
     </w:p>
     <w:bookmarkEnd w:id="0"/>
     <w:p>
@@ -120,15 +112,7 @@
         <w:t>XXX</w:t>
       </w:r>
       <w:r>
-        <w:t xml:space="preserve"> unique species names for the GCFR and SWAFR, respectively. The R package “</w:t>
-      </w:r>
-      <w:proofErr w:type="spellStart"/>
-      <w:r>
-        <w:t>taxize</w:t>
-      </w:r>
-      <w:proofErr w:type="spellEnd"/>
-      <w:r>
-        <w:t xml:space="preserve">” </w:t>
+        <w:t xml:space="preserve"> unique species names for the GCFR and SWAFR, respectively. The R package “taxize” </w:t>
       </w:r>
       <w:r>
         <w:fldChar w:fldCharType="begin" w:fldLock="1"/>
@@ -200,15 +184,7 @@
         <w:t>ere</w:t>
       </w:r>
       <w:r>
-        <w:t xml:space="preserve"> listed under multiple synonyms, the retained names were then queried against the </w:t>
-      </w:r>
-      <w:proofErr w:type="spellStart"/>
-      <w:r>
-        <w:t>Tropicos</w:t>
-      </w:r>
-      <w:proofErr w:type="spellEnd"/>
-      <w:r>
-        <w:t xml:space="preserve"> and Integrated Taxonomic Information System (ITIS; </w:t>
+        <w:t xml:space="preserve"> listed under multiple synonyms, the retained names were then queried against the Tropicos and Integrated Taxonomic Information System (ITIS; </w:t>
       </w:r>
       <w:r>
         <w:rPr>
@@ -223,15 +199,7 @@
         <w:t xml:space="preserve"> </w:t>
       </w:r>
       <w:r>
-        <w:t>for known synonyms, again using “</w:t>
-      </w:r>
-      <w:proofErr w:type="spellStart"/>
-      <w:r>
-        <w:t>taxize</w:t>
-      </w:r>
-      <w:proofErr w:type="spellEnd"/>
-      <w:r>
-        <w:t>.” We removed all records of species identified as non-native, using lists of invasive plants for South Africa and Australia from the IUCN’s Global Invasive Species Database (</w:t>
+        <w:t>for known synonyms, again using “taxize.” We removed all records of species identified as non-native, using lists of invasive plants for South Africa and Australia from the IUCN’s Global Invasive Species Database (</w:t>
       </w:r>
       <w:hyperlink r:id="rId8">
         <w:r>
@@ -877,19 +845,11 @@
                 <w:sz w:val="22"/>
               </w:rPr>
             </w:pPr>
-            <w:proofErr w:type="spellStart"/>
-            <w:r>
-              <w:rPr>
-                <w:sz w:val="22"/>
-              </w:rPr>
-              <w:t>Hengl</w:t>
-            </w:r>
-            <w:proofErr w:type="spellEnd"/>
-            <w:r>
-              <w:rPr>
-                <w:sz w:val="22"/>
-              </w:rPr>
-              <w:t xml:space="preserve"> et al. (2017)</w:t>
+            <w:r>
+              <w:rPr>
+                <w:sz w:val="22"/>
+              </w:rPr>
+              <w:t>Hengl et al. (2017)</w:t>
             </w:r>
           </w:p>
         </w:tc>
@@ -12344,7 +12304,6 @@
                 <w:szCs w:val="22"/>
               </w:rPr>
             </w:pPr>
-            <w:proofErr w:type="spellStart"/>
             <w:r>
               <w:rPr>
                 <w:rFonts w:hAnsi="Times New Roman" w:cs="Times New Roman"/>
@@ -12354,7 +12313,6 @@
               </w:rPr>
               <w:t>regionSWAFR</w:t>
             </w:r>
-            <w:proofErr w:type="spellEnd"/>
           </w:p>
         </w:tc>
         <w:tc>
@@ -12571,7 +12529,6 @@
                 <w:szCs w:val="22"/>
               </w:rPr>
             </w:pPr>
-            <w:proofErr w:type="spellStart"/>
             <w:r>
               <w:rPr>
                 <w:rFonts w:hAnsi="Times New Roman" w:cs="Times New Roman"/>
@@ -12581,7 +12538,6 @@
               </w:rPr>
               <w:t>regionGCFR:PDQ</w:t>
             </w:r>
-            <w:proofErr w:type="spellEnd"/>
           </w:p>
         </w:tc>
         <w:tc>
@@ -12799,7 +12755,6 @@
                 <w:szCs w:val="22"/>
               </w:rPr>
             </w:pPr>
-            <w:proofErr w:type="spellStart"/>
             <w:r>
               <w:rPr>
                 <w:rFonts w:hAnsi="Times New Roman" w:cs="Times New Roman"/>
@@ -12809,7 +12764,6 @@
               </w:rPr>
               <w:t>regionSWAFR:PDQ</w:t>
             </w:r>
-            <w:proofErr w:type="spellEnd"/>
           </w:p>
         </w:tc>
         <w:tc>
@@ -13035,7 +12989,6 @@
                 <w:szCs w:val="22"/>
               </w:rPr>
             </w:pPr>
-            <w:proofErr w:type="spellStart"/>
             <w:r>
               <w:rPr>
                 <w:rFonts w:hAnsi="Times New Roman" w:cs="Times New Roman"/>
@@ -13045,7 +12998,6 @@
               </w:rPr>
               <w:t>regionGCFR:Surface_T</w:t>
             </w:r>
-            <w:proofErr w:type="spellEnd"/>
           </w:p>
         </w:tc>
         <w:tc>
@@ -13271,7 +13223,6 @@
                 <w:szCs w:val="22"/>
               </w:rPr>
             </w:pPr>
-            <w:proofErr w:type="spellStart"/>
             <w:r>
               <w:rPr>
                 <w:rFonts w:hAnsi="Times New Roman" w:cs="Times New Roman"/>
@@ -13281,7 +13232,6 @@
               </w:rPr>
               <w:t>regionSWAFR:Surface_T</w:t>
             </w:r>
-            <w:proofErr w:type="spellEnd"/>
           </w:p>
         </w:tc>
         <w:tc>
@@ -13499,7 +13449,6 @@
                 <w:szCs w:val="22"/>
               </w:rPr>
             </w:pPr>
-            <w:proofErr w:type="spellStart"/>
             <w:r>
               <w:rPr>
                 <w:rFonts w:hAnsi="Times New Roman" w:cs="Times New Roman"/>
@@ -13509,7 +13458,6 @@
               </w:rPr>
               <w:t>regionGCFR:NDVI</w:t>
             </w:r>
-            <w:proofErr w:type="spellEnd"/>
           </w:p>
         </w:tc>
         <w:tc>
@@ -13726,7 +13674,6 @@
                 <w:szCs w:val="22"/>
               </w:rPr>
             </w:pPr>
-            <w:proofErr w:type="spellStart"/>
             <w:r>
               <w:rPr>
                 <w:rFonts w:hAnsi="Times New Roman" w:cs="Times New Roman"/>
@@ -13736,7 +13683,6 @@
               </w:rPr>
               <w:t>regionSWAFR:NDVI</w:t>
             </w:r>
-            <w:proofErr w:type="spellEnd"/>
           </w:p>
         </w:tc>
         <w:tc>
@@ -14697,7 +14643,6 @@
                 <w:szCs w:val="22"/>
               </w:rPr>
             </w:pPr>
-            <w:proofErr w:type="spellStart"/>
             <w:r>
               <w:rPr>
                 <w:rFonts w:hAnsi="Times New Roman" w:cs="Times New Roman"/>
@@ -14707,7 +14652,6 @@
               </w:rPr>
               <w:t>regionSWAFR</w:t>
             </w:r>
-            <w:proofErr w:type="spellEnd"/>
           </w:p>
         </w:tc>
         <w:tc>
@@ -14933,7 +14877,6 @@
                 <w:szCs w:val="22"/>
               </w:rPr>
             </w:pPr>
-            <w:proofErr w:type="spellStart"/>
             <w:r>
               <w:rPr>
                 <w:rFonts w:hAnsi="Times New Roman" w:cs="Times New Roman"/>
@@ -14943,7 +14886,6 @@
               </w:rPr>
               <w:t>regionGCFR:Elevation</w:t>
             </w:r>
-            <w:proofErr w:type="spellEnd"/>
           </w:p>
         </w:tc>
         <w:tc>
@@ -15161,7 +15103,6 @@
                 <w:szCs w:val="22"/>
               </w:rPr>
             </w:pPr>
-            <w:proofErr w:type="spellStart"/>
             <w:r>
               <w:rPr>
                 <w:rFonts w:hAnsi="Times New Roman" w:cs="Times New Roman"/>
@@ -15171,7 +15112,6 @@
               </w:rPr>
               <w:t>regionSWAFR:Elevation</w:t>
             </w:r>
-            <w:proofErr w:type="spellEnd"/>
           </w:p>
         </w:tc>
         <w:tc>
@@ -15388,7 +15328,6 @@
                 <w:szCs w:val="22"/>
               </w:rPr>
             </w:pPr>
-            <w:proofErr w:type="spellStart"/>
             <w:r>
               <w:rPr>
                 <w:rFonts w:hAnsi="Times New Roman" w:cs="Times New Roman"/>
@@ -15398,7 +15337,6 @@
               </w:rPr>
               <w:t>regionGCFR:MAP</w:t>
             </w:r>
-            <w:proofErr w:type="spellEnd"/>
           </w:p>
         </w:tc>
         <w:tc>
@@ -15624,7 +15562,6 @@
                 <w:szCs w:val="22"/>
               </w:rPr>
             </w:pPr>
-            <w:proofErr w:type="spellStart"/>
             <w:r>
               <w:rPr>
                 <w:rFonts w:hAnsi="Times New Roman" w:cs="Times New Roman"/>
@@ -15634,7 +15571,6 @@
               </w:rPr>
               <w:t>regionSWAFR:MAP</w:t>
             </w:r>
-            <w:proofErr w:type="spellEnd"/>
           </w:p>
         </w:tc>
         <w:tc>
@@ -15860,7 +15796,6 @@
                 <w:szCs w:val="22"/>
               </w:rPr>
             </w:pPr>
-            <w:proofErr w:type="spellStart"/>
             <w:r>
               <w:rPr>
                 <w:rFonts w:hAnsi="Times New Roman" w:cs="Times New Roman"/>
@@ -15870,7 +15805,6 @@
               </w:rPr>
               <w:t>regionGCFR:PDQ</w:t>
             </w:r>
-            <w:proofErr w:type="spellEnd"/>
           </w:p>
         </w:tc>
         <w:tc>
@@ -16088,7 +16022,6 @@
                 <w:szCs w:val="22"/>
               </w:rPr>
             </w:pPr>
-            <w:proofErr w:type="spellStart"/>
             <w:r>
               <w:rPr>
                 <w:rFonts w:hAnsi="Times New Roman" w:cs="Times New Roman"/>
@@ -16098,7 +16031,6 @@
               </w:rPr>
               <w:t>regionSWAFR:PDQ</w:t>
             </w:r>
-            <w:proofErr w:type="spellEnd"/>
           </w:p>
         </w:tc>
         <w:tc>
@@ -16315,7 +16247,6 @@
                 <w:szCs w:val="22"/>
               </w:rPr>
             </w:pPr>
-            <w:proofErr w:type="spellStart"/>
             <w:r>
               <w:rPr>
                 <w:rFonts w:hAnsi="Times New Roman" w:cs="Times New Roman"/>
@@ -16325,7 +16256,6 @@
               </w:rPr>
               <w:t>regionGCFR:CEC</w:t>
             </w:r>
-            <w:proofErr w:type="spellEnd"/>
           </w:p>
         </w:tc>
         <w:tc>
@@ -16543,7 +16473,6 @@
                 <w:szCs w:val="22"/>
               </w:rPr>
             </w:pPr>
-            <w:proofErr w:type="spellStart"/>
             <w:r>
               <w:rPr>
                 <w:rFonts w:hAnsi="Times New Roman" w:cs="Times New Roman"/>
@@ -16553,7 +16482,6 @@
               </w:rPr>
               <w:t>regionSWAFR:CEC</w:t>
             </w:r>
-            <w:proofErr w:type="spellEnd"/>
           </w:p>
         </w:tc>
         <w:tc>
@@ -16779,7 +16707,6 @@
                 <w:szCs w:val="22"/>
               </w:rPr>
             </w:pPr>
-            <w:proofErr w:type="spellStart"/>
             <w:r>
               <w:rPr>
                 <w:rFonts w:hAnsi="Times New Roman" w:cs="Times New Roman"/>
@@ -16789,7 +16716,6 @@
               </w:rPr>
               <w:t>regionGCFR:pH</w:t>
             </w:r>
-            <w:proofErr w:type="spellEnd"/>
           </w:p>
         </w:tc>
         <w:tc>
@@ -17006,7 +16932,6 @@
                 <w:szCs w:val="22"/>
               </w:rPr>
             </w:pPr>
-            <w:proofErr w:type="spellStart"/>
             <w:r>
               <w:rPr>
                 <w:rFonts w:hAnsi="Times New Roman" w:cs="Times New Roman"/>
@@ -17016,7 +16941,6 @@
               </w:rPr>
               <w:t>regionSWAFR:pH</w:t>
             </w:r>
-            <w:proofErr w:type="spellEnd"/>
           </w:p>
         </w:tc>
         <w:tc>
@@ -17966,7 +17890,6 @@
                 <w:szCs w:val="22"/>
               </w:rPr>
             </w:pPr>
-            <w:proofErr w:type="spellStart"/>
             <w:r>
               <w:rPr>
                 <w:rFonts w:hAnsi="Times New Roman" w:cs="Times New Roman"/>
@@ -17976,7 +17899,6 @@
               </w:rPr>
               <w:t>Soil_C</w:t>
             </w:r>
-            <w:proofErr w:type="spellEnd"/>
           </w:p>
         </w:tc>
         <w:tc>
@@ -18202,7 +18124,6 @@
                 <w:szCs w:val="22"/>
               </w:rPr>
             </w:pPr>
-            <w:proofErr w:type="spellStart"/>
             <w:r>
               <w:rPr>
                 <w:rFonts w:hAnsi="Times New Roman" w:cs="Times New Roman"/>
@@ -18212,7 +18133,6 @@
               </w:rPr>
               <w:t>regionSWAFR</w:t>
             </w:r>
-            <w:proofErr w:type="spellEnd"/>
           </w:p>
         </w:tc>
         <w:tc>
@@ -18429,7 +18349,6 @@
                 <w:szCs w:val="22"/>
               </w:rPr>
             </w:pPr>
-            <w:proofErr w:type="spellStart"/>
             <w:r>
               <w:rPr>
                 <w:rFonts w:hAnsi="Times New Roman" w:cs="Times New Roman"/>
@@ -18439,7 +18358,6 @@
               </w:rPr>
               <w:t>regionGCFR:Elevation</w:t>
             </w:r>
-            <w:proofErr w:type="spellEnd"/>
           </w:p>
         </w:tc>
         <w:tc>
@@ -18656,7 +18574,6 @@
                 <w:szCs w:val="22"/>
               </w:rPr>
             </w:pPr>
-            <w:proofErr w:type="spellStart"/>
             <w:r>
               <w:rPr>
                 <w:rFonts w:hAnsi="Times New Roman" w:cs="Times New Roman"/>
@@ -18666,7 +18583,6 @@
               </w:rPr>
               <w:t>regionSWAFR:Elevation</w:t>
             </w:r>
-            <w:proofErr w:type="spellEnd"/>
           </w:p>
         </w:tc>
         <w:tc>
@@ -18884,7 +18800,6 @@
                 <w:szCs w:val="22"/>
               </w:rPr>
             </w:pPr>
-            <w:proofErr w:type="spellStart"/>
             <w:r>
               <w:rPr>
                 <w:rFonts w:hAnsi="Times New Roman" w:cs="Times New Roman"/>
@@ -18894,7 +18809,6 @@
               </w:rPr>
               <w:t>regionGCFR:PDQ</w:t>
             </w:r>
-            <w:proofErr w:type="spellEnd"/>
           </w:p>
         </w:tc>
         <w:tc>
@@ -19111,7 +19025,6 @@
                 <w:szCs w:val="22"/>
               </w:rPr>
             </w:pPr>
-            <w:proofErr w:type="spellStart"/>
             <w:r>
               <w:rPr>
                 <w:rFonts w:hAnsi="Times New Roman" w:cs="Times New Roman"/>
@@ -19121,7 +19034,6 @@
               </w:rPr>
               <w:t>regionSWAFR:PDQ</w:t>
             </w:r>
-            <w:proofErr w:type="spellEnd"/>
           </w:p>
         </w:tc>
         <w:tc>
@@ -19338,7 +19250,6 @@
                 <w:szCs w:val="22"/>
               </w:rPr>
             </w:pPr>
-            <w:proofErr w:type="spellStart"/>
             <w:r>
               <w:rPr>
                 <w:rFonts w:hAnsi="Times New Roman" w:cs="Times New Roman"/>
@@ -19348,7 +19259,6 @@
               </w:rPr>
               <w:t>regionGCFR:Surface_T</w:t>
             </w:r>
-            <w:proofErr w:type="spellEnd"/>
           </w:p>
         </w:tc>
         <w:tc>
@@ -19574,7 +19484,6 @@
                 <w:szCs w:val="22"/>
               </w:rPr>
             </w:pPr>
-            <w:proofErr w:type="spellStart"/>
             <w:r>
               <w:rPr>
                 <w:rFonts w:hAnsi="Times New Roman" w:cs="Times New Roman"/>
@@ -19584,7 +19493,6 @@
               </w:rPr>
               <w:t>regionSWAFR:Surface_T</w:t>
             </w:r>
-            <w:proofErr w:type="spellEnd"/>
           </w:p>
         </w:tc>
         <w:tc>
@@ -19811,7 +19719,6 @@
                 <w:szCs w:val="22"/>
               </w:rPr>
             </w:pPr>
-            <w:proofErr w:type="spellStart"/>
             <w:r>
               <w:rPr>
                 <w:rFonts w:hAnsi="Times New Roman" w:cs="Times New Roman"/>
@@ -19821,7 +19728,6 @@
               </w:rPr>
               <w:t>regionGCFR:CEC</w:t>
             </w:r>
-            <w:proofErr w:type="spellEnd"/>
           </w:p>
         </w:tc>
         <w:tc>
@@ -20039,7 +19945,6 @@
                 <w:szCs w:val="22"/>
               </w:rPr>
             </w:pPr>
-            <w:proofErr w:type="spellStart"/>
             <w:r>
               <w:rPr>
                 <w:rFonts w:hAnsi="Times New Roman" w:cs="Times New Roman"/>
@@ -20049,7 +19954,6 @@
               </w:rPr>
               <w:t>regionSWAFR:CEC</w:t>
             </w:r>
-            <w:proofErr w:type="spellEnd"/>
           </w:p>
         </w:tc>
         <w:tc>
@@ -20258,7 +20162,6 @@
                 <w:szCs w:val="22"/>
               </w:rPr>
             </w:pPr>
-            <w:proofErr w:type="spellStart"/>
             <w:r>
               <w:rPr>
                 <w:rFonts w:hAnsi="Times New Roman" w:cs="Times New Roman"/>
@@ -20268,7 +20171,6 @@
               </w:rPr>
               <w:t>regionGCFR:Clay</w:t>
             </w:r>
-            <w:proofErr w:type="spellEnd"/>
           </w:p>
         </w:tc>
         <w:tc>
@@ -20494,7 +20396,6 @@
                 <w:szCs w:val="22"/>
               </w:rPr>
             </w:pPr>
-            <w:proofErr w:type="spellStart"/>
             <w:r>
               <w:rPr>
                 <w:rFonts w:hAnsi="Times New Roman" w:cs="Times New Roman"/>
@@ -20504,7 +20405,6 @@
               </w:rPr>
               <w:t>regionSWAFR:Clay</w:t>
             </w:r>
-            <w:proofErr w:type="spellEnd"/>
           </w:p>
         </w:tc>
         <w:tc>
@@ -20728,7 +20628,6 @@
                 <w:szCs w:val="22"/>
               </w:rPr>
             </w:pPr>
-            <w:proofErr w:type="spellStart"/>
             <w:r>
               <w:rPr>
                 <w:rFonts w:hAnsi="Times New Roman" w:cs="Times New Roman"/>
@@ -20738,7 +20637,6 @@
               </w:rPr>
               <w:t>regionGCFR:pH</w:t>
             </w:r>
-            <w:proofErr w:type="spellEnd"/>
           </w:p>
         </w:tc>
         <w:tc>
@@ -20951,7 +20849,6 @@
                 <w:szCs w:val="22"/>
               </w:rPr>
             </w:pPr>
-            <w:proofErr w:type="spellStart"/>
             <w:r>
               <w:rPr>
                 <w:rFonts w:hAnsi="Times New Roman" w:cs="Times New Roman"/>
@@ -20961,7 +20858,6 @@
               </w:rPr>
               <w:t>regionSWAFR:pH</w:t>
             </w:r>
-            <w:proofErr w:type="spellEnd"/>
           </w:p>
         </w:tc>
         <w:tc>
@@ -21265,16 +21161,10 @@
         <w:spacing w:after="180" w:line="240" w:lineRule="auto"/>
       </w:pPr>
       <w:r>
-        <w:rPr>
-          <w:highlight w:val="yellow"/>
-        </w:rPr>
         <w:lastRenderedPageBreak/>
         <w:t>F</w:t>
       </w:r>
       <w:r>
-        <w:rPr>
-          <w:highlight w:val="yellow"/>
-        </w:rPr>
         <w:t>igures</w:t>
       </w:r>
     </w:p>
@@ -21341,8 +21231,6 @@
           </wp:inline>
         </w:drawing>
       </w:r>
-      <w:bookmarkStart w:id="1" w:name="_GoBack"/>
-      <w:bookmarkEnd w:id="1"/>
     </w:p>
     <w:p>
       <w:r>
@@ -21354,9 +21242,8 @@
       <w:r>
         <w:rPr>
           <w:b/>
-          <w:highlight w:val="yellow"/>
         </w:rPr>
-        <w:t>X</w:t>
+        <w:t>1</w:t>
       </w:r>
       <w:r>
         <w:rPr>
@@ -21458,9 +21345,8 @@
       <w:r>
         <w:rPr>
           <w:b/>
-          <w:highlight w:val="yellow"/>
         </w:rPr>
-        <w:t>Y</w:t>
+        <w:t>2</w:t>
       </w:r>
       <w:r>
         <w:rPr>
@@ -21562,9 +21448,8 @@
       <w:r>
         <w:rPr>
           <w:b/>
-          <w:highlight w:val="yellow"/>
         </w:rPr>
-        <w:t>Z</w:t>
+        <w:t>3</w:t>
       </w:r>
       <w:r>
         <w:rPr>
@@ -21658,9 +21543,8 @@
         <w:rPr>
           <w:b/>
           <w:bCs/>
-          <w:highlight w:val="yellow"/>
         </w:rPr>
-        <w:t>YY</w:t>
+        <w:t>4</w:t>
       </w:r>
       <w:r>
         <w:rPr>
@@ -21744,9 +21628,8 @@
       <w:r>
         <w:rPr>
           <w:b/>
-          <w:highlight w:val="yellow"/>
         </w:rPr>
-        <w:t>YYY</w:t>
+        <w:t>5</w:t>
       </w:r>
       <w:r>
         <w:rPr>
@@ -21829,23 +21712,8 @@
       <w:r>
         <w:rPr>
           <w:b/>
-          <w:highlight w:val="yellow"/>
         </w:rPr>
-        <w:t>YY</w:t>
-      </w:r>
-      <w:r>
-        <w:rPr>
-          <w:b/>
-          <w:highlight w:val="yellow"/>
-        </w:rPr>
-        <w:t>Y</w:t>
-      </w:r>
-      <w:r>
-        <w:rPr>
-          <w:b/>
-          <w:highlight w:val="yellow"/>
-        </w:rPr>
-        <w:t>Y</w:t>
+        <w:t>6</w:t>
       </w:r>
       <w:r>
         <w:rPr>
@@ -22058,9 +21926,8 @@
       <w:r>
         <w:rPr>
           <w:b/>
-          <w:highlight w:val="yellow"/>
         </w:rPr>
-        <w:t>ZZ</w:t>
+        <w:t>7</w:t>
       </w:r>
       <w:r>
         <w:rPr>
@@ -22118,10 +21985,11 @@
       <w:r>
         <w:rPr>
           <w:b/>
-          <w:highlight w:val="yellow"/>
         </w:rPr>
-        <w:t>XX</w:t>
+        <w:t>8</w:t>
       </w:r>
+      <w:bookmarkStart w:id="1" w:name="_GoBack"/>
+      <w:bookmarkEnd w:id="1"/>
       <w:r>
         <w:rPr>
           <w:b/>
@@ -22215,31 +22083,7 @@
         <w:spacing w:line="240" w:lineRule="auto"/>
       </w:pPr>
       <w:r>
-        <w:t xml:space="preserve">Farr, T., Rosen, P., Caro, E., Crippen, R., Duren, R., Hensley, S., </w:t>
-      </w:r>
-      <w:proofErr w:type="spellStart"/>
-      <w:r>
-        <w:t>Kobrick</w:t>
-      </w:r>
-      <w:proofErr w:type="spellEnd"/>
-      <w:r>
-        <w:t xml:space="preserve">, M., </w:t>
-      </w:r>
-      <w:proofErr w:type="spellStart"/>
-      <w:r>
-        <w:t>Paller</w:t>
-      </w:r>
-      <w:proofErr w:type="spellEnd"/>
-      <w:r>
-        <w:t xml:space="preserve">, M., Rodriguez, E., Roth, L., Seal, D., Shaffer, S., Shimada, J., Umland, J., Werner, M., Oskin, M., Burbank, D., &amp; </w:t>
-      </w:r>
-      <w:proofErr w:type="spellStart"/>
-      <w:r>
-        <w:t>Alsdorf</w:t>
-      </w:r>
-      <w:proofErr w:type="spellEnd"/>
-      <w:r>
-        <w:t>, D. (2007)</w:t>
+        <w:t>Farr, T., Rosen, P., Caro, E., Crippen, R., Duren, R., Hensley, S., Kobrick, M., Paller, M., Rodriguez, E., Roth, L., Seal, D., Shaffer, S., Shimada, J., Umland, J., Werner, M., Oskin, M., Burbank, D., &amp; Alsdorf, D. (2007)</w:t>
       </w:r>
       <w:r>
         <w:t>.</w:t>
@@ -22269,55 +22113,7 @@
         <w:spacing w:line="240" w:lineRule="auto"/>
       </w:pPr>
       <w:r>
-        <w:t xml:space="preserve">Funk, C.C., Peterson, P.J., </w:t>
-      </w:r>
-      <w:proofErr w:type="spellStart"/>
-      <w:r>
-        <w:t>Landsfeld</w:t>
-      </w:r>
-      <w:proofErr w:type="spellEnd"/>
-      <w:r>
-        <w:t xml:space="preserve">, M., </w:t>
-      </w:r>
-      <w:proofErr w:type="spellStart"/>
-      <w:r>
-        <w:t>Pedreros</w:t>
-      </w:r>
-      <w:proofErr w:type="spellEnd"/>
-      <w:r>
-        <w:t xml:space="preserve">, D.H., </w:t>
-      </w:r>
-      <w:proofErr w:type="spellStart"/>
-      <w:r>
-        <w:t>Verdin</w:t>
-      </w:r>
-      <w:proofErr w:type="spellEnd"/>
-      <w:r>
-        <w:t xml:space="preserve">, J., Shukla, S., </w:t>
-      </w:r>
-      <w:proofErr w:type="spellStart"/>
-      <w:r>
-        <w:t>Husak</w:t>
-      </w:r>
-      <w:proofErr w:type="spellEnd"/>
-      <w:r>
-        <w:t xml:space="preserve">, G., Rowland, J.D., Harrison, L., </w:t>
-      </w:r>
-      <w:proofErr w:type="spellStart"/>
-      <w:r>
-        <w:t>Hoell</w:t>
-      </w:r>
-      <w:proofErr w:type="spellEnd"/>
-      <w:r>
-        <w:t xml:space="preserve">, A., &amp; </w:t>
-      </w:r>
-      <w:proofErr w:type="spellStart"/>
-      <w:r>
-        <w:t>Michaelsen</w:t>
-      </w:r>
-      <w:proofErr w:type="spellEnd"/>
-      <w:r>
-        <w:t>, J. (2015)</w:t>
+        <w:t>Funk, C.C., Peterson, P.J., Landsfeld, M., Pedreros, D.H., Verdin, J., Shukla, S., Husak, G., Rowland, J.D., Harrison, L., Hoell, A., &amp; Michaelsen, J. (2015)</w:t>
       </w:r>
       <w:r>
         <w:t>.</w:t>
@@ -22404,107 +22200,14 @@
           <w:highlight w:val="yellow"/>
         </w:rPr>
       </w:pPr>
-      <w:proofErr w:type="spellStart"/>
       <w:r>
-        <w:t>Hengl</w:t>
+        <w:t xml:space="preserve">Hengl, T., Mendes de Jesus, J., Heuvelink, G.B.M., Ruiperez Gonzalez, M., Kilibarda, M., Blagoti?, A., Shangguan, W., Wright, M.N., Geng, X., Bauer-Marschallinger, B., Guevara, M.A., Vargas, R., MacMillan, R.A., Batjes, N.H., Leenaars, J.G.B., Ribeiro, E., Wheeler, I., Mantel, S., &amp; Kempen, B. (2017) SoilGrids250m: Global gridded soil information based on machine learning. </w:t>
       </w:r>
-      <w:proofErr w:type="spellEnd"/>
-      <w:r>
-        <w:t xml:space="preserve">, T., Mendes de Jesus, J., </w:t>
-      </w:r>
-      <w:proofErr w:type="spellStart"/>
-      <w:r>
-        <w:t>Heuvelink</w:t>
-      </w:r>
-      <w:proofErr w:type="spellEnd"/>
-      <w:r>
-        <w:t xml:space="preserve">, G.B.M., </w:t>
-      </w:r>
-      <w:proofErr w:type="spellStart"/>
-      <w:r>
-        <w:t>Ruiperez</w:t>
-      </w:r>
-      <w:proofErr w:type="spellEnd"/>
-      <w:r>
-        <w:t xml:space="preserve"> Gonzalez, M., </w:t>
-      </w:r>
-      <w:proofErr w:type="spellStart"/>
-      <w:r>
-        <w:t>Kilibarda</w:t>
-      </w:r>
-      <w:proofErr w:type="spellEnd"/>
-      <w:r>
-        <w:t xml:space="preserve">, M., </w:t>
-      </w:r>
-      <w:proofErr w:type="spellStart"/>
-      <w:r>
-        <w:t>Blagoti</w:t>
-      </w:r>
-      <w:proofErr w:type="spellEnd"/>
-      <w:r>
-        <w:t xml:space="preserve">?, A., </w:t>
-      </w:r>
-      <w:proofErr w:type="spellStart"/>
-      <w:r>
-        <w:t>Shangguan</w:t>
-      </w:r>
-      <w:proofErr w:type="spellEnd"/>
-      <w:r>
-        <w:t xml:space="preserve">, W., Wright, M.N., </w:t>
-      </w:r>
-      <w:proofErr w:type="spellStart"/>
-      <w:r>
-        <w:t>Geng</w:t>
-      </w:r>
-      <w:proofErr w:type="spellEnd"/>
-      <w:r>
-        <w:t>, X., Bauer-</w:t>
-      </w:r>
-      <w:proofErr w:type="spellStart"/>
-      <w:r>
-        <w:t>Marschallinger</w:t>
-      </w:r>
-      <w:proofErr w:type="spellEnd"/>
-      <w:r>
-        <w:t xml:space="preserve">, B., Guevara, M.A., Vargas, R., MacMillan, R.A., </w:t>
-      </w:r>
-      <w:proofErr w:type="spellStart"/>
-      <w:r>
-        <w:t>Batjes</w:t>
-      </w:r>
-      <w:proofErr w:type="spellEnd"/>
-      <w:r>
-        <w:t xml:space="preserve">, N.H., </w:t>
-      </w:r>
-      <w:proofErr w:type="spellStart"/>
-      <w:r>
-        <w:t>Leenaars</w:t>
-      </w:r>
-      <w:proofErr w:type="spellEnd"/>
-      <w:r>
-        <w:t xml:space="preserve">, J.G.B., Ribeiro, E., Wheeler, I., Mantel, S., &amp; </w:t>
-      </w:r>
-      <w:proofErr w:type="spellStart"/>
-      <w:r>
-        <w:t>Kempen</w:t>
-      </w:r>
-      <w:proofErr w:type="spellEnd"/>
-      <w:r>
-        <w:t xml:space="preserve">, B. (2017) SoilGrids250m: Global gridded soil information based on machine learning. </w:t>
-      </w:r>
-      <w:proofErr w:type="spellStart"/>
       <w:r>
         <w:rPr>
           <w:i/>
         </w:rPr>
-        <w:t>PLoS</w:t>
-      </w:r>
-      <w:proofErr w:type="spellEnd"/>
-      <w:r>
-        <w:rPr>
-          <w:i/>
-        </w:rPr>
-        <w:t xml:space="preserve"> ONE</w:t>
+        <w:t>PLoS ONE</w:t>
       </w:r>
       <w:r>
         <w:t>, 12, e0169748.</w:t>
@@ -22546,16 +22249,8 @@
         <w:rPr>
           <w:highlight w:val="yellow"/>
         </w:rPr>
-        <w:t xml:space="preserve">l3 global 0.05Deg </w:t>
+        <w:t>l3 global 0.05Deg cmg</w:t>
       </w:r>
-      <w:proofErr w:type="spellStart"/>
-      <w:r>
-        <w:rPr>
-          <w:highlight w:val="yellow"/>
-        </w:rPr>
-        <w:t>cmg</w:t>
-      </w:r>
-      <w:proofErr w:type="spellEnd"/>
       <w:r>
         <w:t xml:space="preserve"> </w:t>
       </w:r>
@@ -22620,16 +22315,8 @@
         <w:rPr>
           <w:highlight w:val="yellow"/>
         </w:rPr>
-        <w:t xml:space="preserve">l3 global 0.05Deg </w:t>
+        <w:t>l3 global 0.05Deg cmg</w:t>
       </w:r>
-      <w:proofErr w:type="spellStart"/>
-      <w:r>
-        <w:rPr>
-          <w:highlight w:val="yellow"/>
-        </w:rPr>
-        <w:t>cmg</w:t>
-      </w:r>
-      <w:proofErr w:type="spellEnd"/>
       <w:r>
         <w:t xml:space="preserve"> (</w:t>
       </w:r>
@@ -24728,7 +24415,7 @@
       </w:pPr>
     </w:pPrDefault>
   </w:docDefaults>
-  <w:latentStyles w:defLockedState="0" w:defUIPriority="0" w:defSemiHidden="0" w:defUnhideWhenUsed="0" w:defQFormat="0" w:count="375">
+  <w:latentStyles w:defLockedState="0" w:defUIPriority="0" w:defSemiHidden="0" w:defUnhideWhenUsed="0" w:defQFormat="0" w:count="376">
     <w:lsdException w:name="Normal" w:qFormat="1"/>
     <w:lsdException w:name="heading 1" w:uiPriority="9" w:qFormat="1"/>
     <w:lsdException w:name="heading 2" w:uiPriority="9" w:qFormat="1"/>
@@ -24823,7 +24510,6 @@
     <w:lsdException w:name="HTML Sample" w:semiHidden="1" w:unhideWhenUsed="1"/>
     <w:lsdException w:name="HTML Typewriter" w:semiHidden="1" w:unhideWhenUsed="1"/>
     <w:lsdException w:name="HTML Variable" w:semiHidden="1" w:unhideWhenUsed="1"/>
-    <w:lsdException w:name="Normal Table" w:semiHidden="1" w:unhideWhenUsed="1"/>
     <w:lsdException w:name="annotation subject" w:semiHidden="1" w:unhideWhenUsed="1"/>
     <w:lsdException w:name="No List" w:semiHidden="1" w:uiPriority="99" w:unhideWhenUsed="1"/>
     <w:lsdException w:name="Outline List 1" w:semiHidden="1" w:unhideWhenUsed="1"/>
@@ -24870,9 +24556,7 @@
     <w:lsdException w:name="Table Subtle 2" w:semiHidden="1" w:unhideWhenUsed="1"/>
     <w:lsdException w:name="Table Web 1" w:semiHidden="1" w:unhideWhenUsed="1"/>
     <w:lsdException w:name="Table Web 2" w:semiHidden="1" w:unhideWhenUsed="1"/>
-    <w:lsdException w:name="Table Web 3" w:semiHidden="1" w:unhideWhenUsed="1"/>
     <w:lsdException w:name="Balloon Text" w:semiHidden="1" w:unhideWhenUsed="1"/>
-    <w:lsdException w:name="Table Theme" w:semiHidden="1" w:unhideWhenUsed="1"/>
     <w:lsdException w:name="Placeholder Text" w:semiHidden="1"/>
     <w:lsdException w:name="Light Shading"/>
     <w:lsdException w:name="Light List"/>
@@ -24893,7 +24577,6 @@
     <w:lsdException w:name="Light Grid Accent 1"/>
     <w:lsdException w:name="Medium Shading 1 Accent 1"/>
     <w:lsdException w:name="Medium Shading 2 Accent 1"/>
-    <w:lsdException w:name="Medium List 1 Accent 1"/>
     <w:lsdException w:name="Revision" w:semiHidden="1"/>
     <w:lsdException w:name="Medium List 2 Accent 1"/>
     <w:lsdException w:name="Medium Grid 1 Accent 1"/>
@@ -24972,7 +24655,6 @@
     <w:lsdException w:name="Dark List Accent 6"/>
     <w:lsdException w:name="Colorful Shading Accent 6"/>
     <w:lsdException w:name="Colorful List Accent 6"/>
-    <w:lsdException w:name="Colorful Grid Accent 6"/>
     <w:lsdException w:name="Bibliography" w:semiHidden="1" w:unhideWhenUsed="1" w:qFormat="1"/>
     <w:lsdException w:name="TOC Heading" w:semiHidden="1" w:uiPriority="39" w:unhideWhenUsed="1" w:qFormat="1"/>
     <w:lsdException w:name="Grid Table 4" w:uiPriority="49"/>
@@ -25074,6 +24756,7 @@
     <w:lsdException w:name="Smart Hyperlink" w:semiHidden="1" w:uiPriority="99" w:unhideWhenUsed="1"/>
     <w:lsdException w:name="Hashtag" w:semiHidden="1" w:uiPriority="99" w:unhideWhenUsed="1"/>
     <w:lsdException w:name="Unresolved Mention" w:semiHidden="1" w:uiPriority="99" w:unhideWhenUsed="1"/>
+    <w:lsdException w:name="Smart Link" w:semiHidden="1" w:uiPriority="99" w:unhideWhenUsed="1"/>
   </w:latentStyles>
   <w:style w:type="paragraph" w:default="1" w:styleId="Normal">
     <w:name w:val="Normal"/>
@@ -26452,7 +26135,7 @@
 </file>
 
 <file path=customXml/itemProps1.xml><?xml version="1.0" encoding="utf-8"?>
-<ds:datastoreItem xmlns:ds="http://schemas.openxmlformats.org/officeDocument/2006/customXml" ds:itemID="{1DEC4A3C-8C25-4921-A13F-7DED795F8B07}">
+<ds:datastoreItem xmlns:ds="http://schemas.openxmlformats.org/officeDocument/2006/customXml" ds:itemID="{BA51E011-D4D6-DE41-B6A4-F8A5DEABE5FB}">
   <ds:schemaRefs>
     <ds:schemaRef ds:uri="http://schemas.openxmlformats.org/officeDocument/2006/bibliography"/>
   </ds:schemaRefs>

</xml_diff>

<commit_message>
Add outlier figures to SI
</commit_message>
<xml_diff>
--- a/manuscript/supporting-information.docx
+++ b/manuscript/supporting-information.docx
@@ -75,8 +75,16 @@
         <w:rPr>
           <w:sz w:val="28"/>
         </w:rPr>
-        <w:t xml:space="preserve"> G. Anthony Verboom</w:t>
-      </w:r>
+        <w:t xml:space="preserve"> G. Anthony </w:t>
+      </w:r>
+      <w:proofErr w:type="spellStart"/>
+      <w:r>
+        <w:rPr>
+          <w:sz w:val="28"/>
+        </w:rPr>
+        <w:t>Verboom</w:t>
+      </w:r>
+      <w:proofErr w:type="spellEnd"/>
     </w:p>
     <w:bookmarkEnd w:id="0"/>
     <w:p>
@@ -112,7 +120,15 @@
         <w:t>XXX</w:t>
       </w:r>
       <w:r>
-        <w:t xml:space="preserve"> unique species names for the GCFR and SWAFR, respectively. The R package “taxize” </w:t>
+        <w:t xml:space="preserve"> unique species names for the GCFR and SWAFR, respectively. The R package “</w:t>
+      </w:r>
+      <w:proofErr w:type="spellStart"/>
+      <w:r>
+        <w:t>taxize</w:t>
+      </w:r>
+      <w:proofErr w:type="spellEnd"/>
+      <w:r>
+        <w:t xml:space="preserve">” </w:t>
       </w:r>
       <w:r>
         <w:fldChar w:fldCharType="begin" w:fldLock="1"/>
@@ -184,7 +200,15 @@
         <w:t>ere</w:t>
       </w:r>
       <w:r>
-        <w:t xml:space="preserve"> listed under multiple synonyms, the retained names were then queried against the Tropicos and Integrated Taxonomic Information System (ITIS; </w:t>
+        <w:t xml:space="preserve"> listed under multiple synonyms, the retained names were then queried against the </w:t>
+      </w:r>
+      <w:proofErr w:type="spellStart"/>
+      <w:r>
+        <w:t>Tropicos</w:t>
+      </w:r>
+      <w:proofErr w:type="spellEnd"/>
+      <w:r>
+        <w:t xml:space="preserve"> and Integrated Taxonomic Information System (ITIS; </w:t>
       </w:r>
       <w:r>
         <w:rPr>
@@ -199,7 +223,15 @@
         <w:t xml:space="preserve"> </w:t>
       </w:r>
       <w:r>
-        <w:t>for known synonyms, again using “taxize.” We removed all records of species identified as non-native, using lists of invasive plants for South Africa and Australia from the IUCN’s Global Invasive Species Database (</w:t>
+        <w:t>for known synonyms, again using “</w:t>
+      </w:r>
+      <w:proofErr w:type="spellStart"/>
+      <w:r>
+        <w:t>taxize</w:t>
+      </w:r>
+      <w:proofErr w:type="spellEnd"/>
+      <w:r>
+        <w:t>.” We removed all records of species identified as non-native, using lists of invasive plants for South Africa and Australia from the IUCN’s Global Invasive Species Database (</w:t>
       </w:r>
       <w:hyperlink r:id="rId8">
         <w:r>
@@ -845,11 +877,19 @@
                 <w:sz w:val="22"/>
               </w:rPr>
             </w:pPr>
-            <w:r>
-              <w:rPr>
-                <w:sz w:val="22"/>
-              </w:rPr>
-              <w:t>Hengl et al. (2017)</w:t>
+            <w:proofErr w:type="spellStart"/>
+            <w:r>
+              <w:rPr>
+                <w:sz w:val="22"/>
+              </w:rPr>
+              <w:t>Hengl</w:t>
+            </w:r>
+            <w:proofErr w:type="spellEnd"/>
+            <w:r>
+              <w:rPr>
+                <w:sz w:val="22"/>
+              </w:rPr>
+              <w:t xml:space="preserve"> et al. (2017)</w:t>
             </w:r>
           </w:p>
         </w:tc>
@@ -12304,6 +12344,7 @@
                 <w:szCs w:val="22"/>
               </w:rPr>
             </w:pPr>
+            <w:proofErr w:type="spellStart"/>
             <w:r>
               <w:rPr>
                 <w:rFonts w:hAnsi="Times New Roman" w:cs="Times New Roman"/>
@@ -12313,6 +12354,7 @@
               </w:rPr>
               <w:t>regionSWAFR</w:t>
             </w:r>
+            <w:proofErr w:type="spellEnd"/>
           </w:p>
         </w:tc>
         <w:tc>
@@ -12529,6 +12571,7 @@
                 <w:szCs w:val="22"/>
               </w:rPr>
             </w:pPr>
+            <w:proofErr w:type="spellStart"/>
             <w:r>
               <w:rPr>
                 <w:rFonts w:hAnsi="Times New Roman" w:cs="Times New Roman"/>
@@ -12538,6 +12581,7 @@
               </w:rPr>
               <w:t>regionGCFR:PDQ</w:t>
             </w:r>
+            <w:proofErr w:type="spellEnd"/>
           </w:p>
         </w:tc>
         <w:tc>
@@ -12755,6 +12799,7 @@
                 <w:szCs w:val="22"/>
               </w:rPr>
             </w:pPr>
+            <w:proofErr w:type="spellStart"/>
             <w:r>
               <w:rPr>
                 <w:rFonts w:hAnsi="Times New Roman" w:cs="Times New Roman"/>
@@ -12764,6 +12809,7 @@
               </w:rPr>
               <w:t>regionSWAFR:PDQ</w:t>
             </w:r>
+            <w:proofErr w:type="spellEnd"/>
           </w:p>
         </w:tc>
         <w:tc>
@@ -12989,6 +13035,7 @@
                 <w:szCs w:val="22"/>
               </w:rPr>
             </w:pPr>
+            <w:proofErr w:type="spellStart"/>
             <w:r>
               <w:rPr>
                 <w:rFonts w:hAnsi="Times New Roman" w:cs="Times New Roman"/>
@@ -12998,6 +13045,7 @@
               </w:rPr>
               <w:t>regionGCFR:Surface_T</w:t>
             </w:r>
+            <w:proofErr w:type="spellEnd"/>
           </w:p>
         </w:tc>
         <w:tc>
@@ -13223,6 +13271,7 @@
                 <w:szCs w:val="22"/>
               </w:rPr>
             </w:pPr>
+            <w:proofErr w:type="spellStart"/>
             <w:r>
               <w:rPr>
                 <w:rFonts w:hAnsi="Times New Roman" w:cs="Times New Roman"/>
@@ -13232,6 +13281,7 @@
               </w:rPr>
               <w:t>regionSWAFR:Surface_T</w:t>
             </w:r>
+            <w:proofErr w:type="spellEnd"/>
           </w:p>
         </w:tc>
         <w:tc>
@@ -13449,6 +13499,7 @@
                 <w:szCs w:val="22"/>
               </w:rPr>
             </w:pPr>
+            <w:proofErr w:type="spellStart"/>
             <w:r>
               <w:rPr>
                 <w:rFonts w:hAnsi="Times New Roman" w:cs="Times New Roman"/>
@@ -13458,6 +13509,7 @@
               </w:rPr>
               <w:t>regionGCFR:NDVI</w:t>
             </w:r>
+            <w:proofErr w:type="spellEnd"/>
           </w:p>
         </w:tc>
         <w:tc>
@@ -13674,6 +13726,7 @@
                 <w:szCs w:val="22"/>
               </w:rPr>
             </w:pPr>
+            <w:proofErr w:type="spellStart"/>
             <w:r>
               <w:rPr>
                 <w:rFonts w:hAnsi="Times New Roman" w:cs="Times New Roman"/>
@@ -13683,6 +13736,7 @@
               </w:rPr>
               <w:t>regionSWAFR:NDVI</w:t>
             </w:r>
+            <w:proofErr w:type="spellEnd"/>
           </w:p>
         </w:tc>
         <w:tc>
@@ -14643,6 +14697,7 @@
                 <w:szCs w:val="22"/>
               </w:rPr>
             </w:pPr>
+            <w:proofErr w:type="spellStart"/>
             <w:r>
               <w:rPr>
                 <w:rFonts w:hAnsi="Times New Roman" w:cs="Times New Roman"/>
@@ -14652,6 +14707,7 @@
               </w:rPr>
               <w:t>regionSWAFR</w:t>
             </w:r>
+            <w:proofErr w:type="spellEnd"/>
           </w:p>
         </w:tc>
         <w:tc>
@@ -14877,6 +14933,7 @@
                 <w:szCs w:val="22"/>
               </w:rPr>
             </w:pPr>
+            <w:proofErr w:type="spellStart"/>
             <w:r>
               <w:rPr>
                 <w:rFonts w:hAnsi="Times New Roman" w:cs="Times New Roman"/>
@@ -14886,6 +14943,7 @@
               </w:rPr>
               <w:t>regionGCFR:Elevation</w:t>
             </w:r>
+            <w:proofErr w:type="spellEnd"/>
           </w:p>
         </w:tc>
         <w:tc>
@@ -15103,6 +15161,7 @@
                 <w:szCs w:val="22"/>
               </w:rPr>
             </w:pPr>
+            <w:proofErr w:type="spellStart"/>
             <w:r>
               <w:rPr>
                 <w:rFonts w:hAnsi="Times New Roman" w:cs="Times New Roman"/>
@@ -15112,6 +15171,7 @@
               </w:rPr>
               <w:t>regionSWAFR:Elevation</w:t>
             </w:r>
+            <w:proofErr w:type="spellEnd"/>
           </w:p>
         </w:tc>
         <w:tc>
@@ -15328,6 +15388,7 @@
                 <w:szCs w:val="22"/>
               </w:rPr>
             </w:pPr>
+            <w:proofErr w:type="spellStart"/>
             <w:r>
               <w:rPr>
                 <w:rFonts w:hAnsi="Times New Roman" w:cs="Times New Roman"/>
@@ -15337,6 +15398,7 @@
               </w:rPr>
               <w:t>regionGCFR:MAP</w:t>
             </w:r>
+            <w:proofErr w:type="spellEnd"/>
           </w:p>
         </w:tc>
         <w:tc>
@@ -15562,6 +15624,7 @@
                 <w:szCs w:val="22"/>
               </w:rPr>
             </w:pPr>
+            <w:proofErr w:type="spellStart"/>
             <w:r>
               <w:rPr>
                 <w:rFonts w:hAnsi="Times New Roman" w:cs="Times New Roman"/>
@@ -15571,6 +15634,7 @@
               </w:rPr>
               <w:t>regionSWAFR:MAP</w:t>
             </w:r>
+            <w:proofErr w:type="spellEnd"/>
           </w:p>
         </w:tc>
         <w:tc>
@@ -15796,6 +15860,7 @@
                 <w:szCs w:val="22"/>
               </w:rPr>
             </w:pPr>
+            <w:proofErr w:type="spellStart"/>
             <w:r>
               <w:rPr>
                 <w:rFonts w:hAnsi="Times New Roman" w:cs="Times New Roman"/>
@@ -15805,6 +15870,7 @@
               </w:rPr>
               <w:t>regionGCFR:PDQ</w:t>
             </w:r>
+            <w:proofErr w:type="spellEnd"/>
           </w:p>
         </w:tc>
         <w:tc>
@@ -16022,6 +16088,7 @@
                 <w:szCs w:val="22"/>
               </w:rPr>
             </w:pPr>
+            <w:proofErr w:type="spellStart"/>
             <w:r>
               <w:rPr>
                 <w:rFonts w:hAnsi="Times New Roman" w:cs="Times New Roman"/>
@@ -16031,6 +16098,7 @@
               </w:rPr>
               <w:t>regionSWAFR:PDQ</w:t>
             </w:r>
+            <w:proofErr w:type="spellEnd"/>
           </w:p>
         </w:tc>
         <w:tc>
@@ -16247,6 +16315,7 @@
                 <w:szCs w:val="22"/>
               </w:rPr>
             </w:pPr>
+            <w:proofErr w:type="spellStart"/>
             <w:r>
               <w:rPr>
                 <w:rFonts w:hAnsi="Times New Roman" w:cs="Times New Roman"/>
@@ -16256,6 +16325,7 @@
               </w:rPr>
               <w:t>regionGCFR:CEC</w:t>
             </w:r>
+            <w:proofErr w:type="spellEnd"/>
           </w:p>
         </w:tc>
         <w:tc>
@@ -16473,6 +16543,7 @@
                 <w:szCs w:val="22"/>
               </w:rPr>
             </w:pPr>
+            <w:proofErr w:type="spellStart"/>
             <w:r>
               <w:rPr>
                 <w:rFonts w:hAnsi="Times New Roman" w:cs="Times New Roman"/>
@@ -16482,6 +16553,7 @@
               </w:rPr>
               <w:t>regionSWAFR:CEC</w:t>
             </w:r>
+            <w:proofErr w:type="spellEnd"/>
           </w:p>
         </w:tc>
         <w:tc>
@@ -16707,6 +16779,7 @@
                 <w:szCs w:val="22"/>
               </w:rPr>
             </w:pPr>
+            <w:proofErr w:type="spellStart"/>
             <w:r>
               <w:rPr>
                 <w:rFonts w:hAnsi="Times New Roman" w:cs="Times New Roman"/>
@@ -16716,6 +16789,7 @@
               </w:rPr>
               <w:t>regionGCFR:pH</w:t>
             </w:r>
+            <w:proofErr w:type="spellEnd"/>
           </w:p>
         </w:tc>
         <w:tc>
@@ -16932,6 +17006,7 @@
                 <w:szCs w:val="22"/>
               </w:rPr>
             </w:pPr>
+            <w:proofErr w:type="spellStart"/>
             <w:r>
               <w:rPr>
                 <w:rFonts w:hAnsi="Times New Roman" w:cs="Times New Roman"/>
@@ -16941,6 +17016,7 @@
               </w:rPr>
               <w:t>regionSWAFR:pH</w:t>
             </w:r>
+            <w:proofErr w:type="spellEnd"/>
           </w:p>
         </w:tc>
         <w:tc>
@@ -17890,6 +17966,7 @@
                 <w:szCs w:val="22"/>
               </w:rPr>
             </w:pPr>
+            <w:proofErr w:type="spellStart"/>
             <w:r>
               <w:rPr>
                 <w:rFonts w:hAnsi="Times New Roman" w:cs="Times New Roman"/>
@@ -17899,6 +17976,7 @@
               </w:rPr>
               <w:t>Soil_C</w:t>
             </w:r>
+            <w:proofErr w:type="spellEnd"/>
           </w:p>
         </w:tc>
         <w:tc>
@@ -18124,6 +18202,7 @@
                 <w:szCs w:val="22"/>
               </w:rPr>
             </w:pPr>
+            <w:proofErr w:type="spellStart"/>
             <w:r>
               <w:rPr>
                 <w:rFonts w:hAnsi="Times New Roman" w:cs="Times New Roman"/>
@@ -18133,6 +18212,7 @@
               </w:rPr>
               <w:t>regionSWAFR</w:t>
             </w:r>
+            <w:proofErr w:type="spellEnd"/>
           </w:p>
         </w:tc>
         <w:tc>
@@ -18349,6 +18429,7 @@
                 <w:szCs w:val="22"/>
               </w:rPr>
             </w:pPr>
+            <w:proofErr w:type="spellStart"/>
             <w:r>
               <w:rPr>
                 <w:rFonts w:hAnsi="Times New Roman" w:cs="Times New Roman"/>
@@ -18358,6 +18439,7 @@
               </w:rPr>
               <w:t>regionGCFR:Elevation</w:t>
             </w:r>
+            <w:proofErr w:type="spellEnd"/>
           </w:p>
         </w:tc>
         <w:tc>
@@ -18574,6 +18656,7 @@
                 <w:szCs w:val="22"/>
               </w:rPr>
             </w:pPr>
+            <w:proofErr w:type="spellStart"/>
             <w:r>
               <w:rPr>
                 <w:rFonts w:hAnsi="Times New Roman" w:cs="Times New Roman"/>
@@ -18583,6 +18666,7 @@
               </w:rPr>
               <w:t>regionSWAFR:Elevation</w:t>
             </w:r>
+            <w:proofErr w:type="spellEnd"/>
           </w:p>
         </w:tc>
         <w:tc>
@@ -18800,6 +18884,7 @@
                 <w:szCs w:val="22"/>
               </w:rPr>
             </w:pPr>
+            <w:proofErr w:type="spellStart"/>
             <w:r>
               <w:rPr>
                 <w:rFonts w:hAnsi="Times New Roman" w:cs="Times New Roman"/>
@@ -18809,6 +18894,7 @@
               </w:rPr>
               <w:t>regionGCFR:PDQ</w:t>
             </w:r>
+            <w:proofErr w:type="spellEnd"/>
           </w:p>
         </w:tc>
         <w:tc>
@@ -19025,6 +19111,7 @@
                 <w:szCs w:val="22"/>
               </w:rPr>
             </w:pPr>
+            <w:proofErr w:type="spellStart"/>
             <w:r>
               <w:rPr>
                 <w:rFonts w:hAnsi="Times New Roman" w:cs="Times New Roman"/>
@@ -19034,6 +19121,7 @@
               </w:rPr>
               <w:t>regionSWAFR:PDQ</w:t>
             </w:r>
+            <w:proofErr w:type="spellEnd"/>
           </w:p>
         </w:tc>
         <w:tc>
@@ -19250,6 +19338,7 @@
                 <w:szCs w:val="22"/>
               </w:rPr>
             </w:pPr>
+            <w:proofErr w:type="spellStart"/>
             <w:r>
               <w:rPr>
                 <w:rFonts w:hAnsi="Times New Roman" w:cs="Times New Roman"/>
@@ -19259,6 +19348,7 @@
               </w:rPr>
               <w:t>regionGCFR:Surface_T</w:t>
             </w:r>
+            <w:proofErr w:type="spellEnd"/>
           </w:p>
         </w:tc>
         <w:tc>
@@ -19484,6 +19574,7 @@
                 <w:szCs w:val="22"/>
               </w:rPr>
             </w:pPr>
+            <w:proofErr w:type="spellStart"/>
             <w:r>
               <w:rPr>
                 <w:rFonts w:hAnsi="Times New Roman" w:cs="Times New Roman"/>
@@ -19493,6 +19584,7 @@
               </w:rPr>
               <w:t>regionSWAFR:Surface_T</w:t>
             </w:r>
+            <w:proofErr w:type="spellEnd"/>
           </w:p>
         </w:tc>
         <w:tc>
@@ -19719,6 +19811,7 @@
                 <w:szCs w:val="22"/>
               </w:rPr>
             </w:pPr>
+            <w:proofErr w:type="spellStart"/>
             <w:r>
               <w:rPr>
                 <w:rFonts w:hAnsi="Times New Roman" w:cs="Times New Roman"/>
@@ -19728,6 +19821,7 @@
               </w:rPr>
               <w:t>regionGCFR:CEC</w:t>
             </w:r>
+            <w:proofErr w:type="spellEnd"/>
           </w:p>
         </w:tc>
         <w:tc>
@@ -19945,6 +20039,7 @@
                 <w:szCs w:val="22"/>
               </w:rPr>
             </w:pPr>
+            <w:proofErr w:type="spellStart"/>
             <w:r>
               <w:rPr>
                 <w:rFonts w:hAnsi="Times New Roman" w:cs="Times New Roman"/>
@@ -19954,6 +20049,7 @@
               </w:rPr>
               <w:t>regionSWAFR:CEC</w:t>
             </w:r>
+            <w:proofErr w:type="spellEnd"/>
           </w:p>
         </w:tc>
         <w:tc>
@@ -20162,6 +20258,7 @@
                 <w:szCs w:val="22"/>
               </w:rPr>
             </w:pPr>
+            <w:proofErr w:type="spellStart"/>
             <w:r>
               <w:rPr>
                 <w:rFonts w:hAnsi="Times New Roman" w:cs="Times New Roman"/>
@@ -20171,6 +20268,7 @@
               </w:rPr>
               <w:t>regionGCFR:Clay</w:t>
             </w:r>
+            <w:proofErr w:type="spellEnd"/>
           </w:p>
         </w:tc>
         <w:tc>
@@ -20396,6 +20494,7 @@
                 <w:szCs w:val="22"/>
               </w:rPr>
             </w:pPr>
+            <w:proofErr w:type="spellStart"/>
             <w:r>
               <w:rPr>
                 <w:rFonts w:hAnsi="Times New Roman" w:cs="Times New Roman"/>
@@ -20405,6 +20504,7 @@
               </w:rPr>
               <w:t>regionSWAFR:Clay</w:t>
             </w:r>
+            <w:proofErr w:type="spellEnd"/>
           </w:p>
         </w:tc>
         <w:tc>
@@ -20628,6 +20728,7 @@
                 <w:szCs w:val="22"/>
               </w:rPr>
             </w:pPr>
+            <w:proofErr w:type="spellStart"/>
             <w:r>
               <w:rPr>
                 <w:rFonts w:hAnsi="Times New Roman" w:cs="Times New Roman"/>
@@ -20637,6 +20738,7 @@
               </w:rPr>
               <w:t>regionGCFR:pH</w:t>
             </w:r>
+            <w:proofErr w:type="spellEnd"/>
           </w:p>
         </w:tc>
         <w:tc>
@@ -20849,6 +20951,7 @@
                 <w:szCs w:val="22"/>
               </w:rPr>
             </w:pPr>
+            <w:proofErr w:type="spellStart"/>
             <w:r>
               <w:rPr>
                 <w:rFonts w:hAnsi="Times New Roman" w:cs="Times New Roman"/>
@@ -20858,6 +20961,7 @@
               </w:rPr>
               <w:t>regionSWAFR:pH</w:t>
             </w:r>
+            <w:proofErr w:type="spellEnd"/>
           </w:p>
         </w:tc>
         <w:tc>
@@ -21961,9 +22065,77 @@
       </w:r>
     </w:p>
     <w:p>
-      <w:r>
+      <w:bookmarkStart w:id="1" w:name="_GoBack"/>
+      <w:r>
+        <w:rPr>
+          <w:noProof/>
+        </w:rPr>
         <w:lastRenderedPageBreak/>
-        <w:t>[</w:t>
+        <w:drawing>
+          <wp:inline distT="0" distB="0" distL="0" distR="0" wp14:anchorId="27148C4F" wp14:editId="649CD9C6">
+            <wp:extent cx="5777865" cy="8253829"/>
+            <wp:effectExtent l="0" t="0" r="635" b="1270"/>
+            <wp:docPr id="4" name="Picture 4" descr="A close up of a map&#10;&#10;Description automatically generated"/>
+            <wp:cNvGraphicFramePr>
+              <a:graphicFrameLocks xmlns:a="http://schemas.openxmlformats.org/drawingml/2006/main" noChangeAspect="1"/>
+            </wp:cNvGraphicFramePr>
+            <a:graphic xmlns:a="http://schemas.openxmlformats.org/drawingml/2006/main">
+              <a:graphicData uri="http://schemas.openxmlformats.org/drawingml/2006/picture">
+                <pic:pic xmlns:pic="http://schemas.openxmlformats.org/drawingml/2006/picture">
+                  <pic:nvPicPr>
+                    <pic:cNvPr id="4" name="map-PC1-outliers.png"/>
+                    <pic:cNvPicPr/>
+                  </pic:nvPicPr>
+                  <pic:blipFill>
+                    <a:blip r:embed="rId19" cstate="print">
+                      <a:extLst>
+                        <a:ext uri="{28A0092B-C50C-407E-A947-70E740481C1C}">
+                          <a14:useLocalDpi xmlns:a14="http://schemas.microsoft.com/office/drawing/2010/main" val="0"/>
+                        </a:ext>
+                      </a:extLst>
+                    </a:blip>
+                    <a:stretch>
+                      <a:fillRect/>
+                    </a:stretch>
+                  </pic:blipFill>
+                  <pic:spPr>
+                    <a:xfrm>
+                      <a:off x="0" y="0"/>
+                      <a:ext cx="5788088" cy="8268433"/>
+                    </a:xfrm>
+                    <a:prstGeom prst="rect">
+                      <a:avLst/>
+                    </a:prstGeom>
+                  </pic:spPr>
+                </pic:pic>
+              </a:graphicData>
+            </a:graphic>
+          </wp:inline>
+        </w:drawing>
+      </w:r>
+      <w:bookmarkEnd w:id="1"/>
+    </w:p>
+    <w:p>
+      <w:r>
+        <w:rPr>
+          <w:b/>
+        </w:rPr>
+        <w:t>Figure S</w:t>
+      </w:r>
+      <w:r>
+        <w:rPr>
+          <w:b/>
+        </w:rPr>
+        <w:t>8</w:t>
+      </w:r>
+      <w:r>
+        <w:rPr>
+          <w:b/>
+        </w:rPr>
+        <w:t>:</w:t>
+      </w:r>
+      <w:r>
+        <w:t xml:space="preserve"> [</w:t>
       </w:r>
       <w:r>
         <w:rPr>
@@ -21972,29 +22144,76 @@
         <w:t>…</w:t>
       </w:r>
       <w:r>
-        <w:t>]</w:t>
+        <w:t>] PC1 outliers</w:t>
+      </w:r>
+      <w:r>
+        <w:br w:type="page"/>
       </w:r>
     </w:p>
     <w:p>
-      <w:r>
+      <w:pPr>
         <w:rPr>
           <w:b/>
+          <w:bCs/>
         </w:rPr>
-        <w:t>Figure S</w:t>
-      </w:r>
+      </w:pPr>
       <w:r>
         <w:rPr>
           <w:b/>
+          <w:bCs/>
+          <w:noProof/>
         </w:rPr>
-        <w:t>8</w:t>
-      </w:r>
-      <w:bookmarkStart w:id="1" w:name="_GoBack"/>
-      <w:bookmarkEnd w:id="1"/>
+        <w:lastRenderedPageBreak/>
+        <w:drawing>
+          <wp:inline distT="0" distB="0" distL="0" distR="0" wp14:anchorId="60468E32" wp14:editId="0778DC6C">
+            <wp:extent cx="5752465" cy="8217544"/>
+            <wp:effectExtent l="0" t="0" r="635" b="0"/>
+            <wp:docPr id="5" name="Picture 5" descr="A close up of a map&#10;&#10;Description automatically generated"/>
+            <wp:cNvGraphicFramePr>
+              <a:graphicFrameLocks xmlns:a="http://schemas.openxmlformats.org/drawingml/2006/main" noChangeAspect="1"/>
+            </wp:cNvGraphicFramePr>
+            <a:graphic xmlns:a="http://schemas.openxmlformats.org/drawingml/2006/main">
+              <a:graphicData uri="http://schemas.openxmlformats.org/drawingml/2006/picture">
+                <pic:pic xmlns:pic="http://schemas.openxmlformats.org/drawingml/2006/picture">
+                  <pic:nvPicPr>
+                    <pic:cNvPr id="5" name="map-mv-outliers.png"/>
+                    <pic:cNvPicPr/>
+                  </pic:nvPicPr>
+                  <pic:blipFill>
+                    <a:blip r:embed="rId20" cstate="print">
+                      <a:extLst>
+                        <a:ext uri="{28A0092B-C50C-407E-A947-70E740481C1C}">
+                          <a14:useLocalDpi xmlns:a14="http://schemas.microsoft.com/office/drawing/2010/main" val="0"/>
+                        </a:ext>
+                      </a:extLst>
+                    </a:blip>
+                    <a:stretch>
+                      <a:fillRect/>
+                    </a:stretch>
+                  </pic:blipFill>
+                  <pic:spPr>
+                    <a:xfrm>
+                      <a:off x="0" y="0"/>
+                      <a:ext cx="5763978" cy="8233991"/>
+                    </a:xfrm>
+                    <a:prstGeom prst="rect">
+                      <a:avLst/>
+                    </a:prstGeom>
+                  </pic:spPr>
+                </pic:pic>
+              </a:graphicData>
+            </a:graphic>
+          </wp:inline>
+        </w:drawing>
+      </w:r>
+    </w:p>
+    <w:p>
       <w:r>
         <w:rPr>
           <w:b/>
+          <w:bCs/>
         </w:rPr>
-        <w:t>:</w:t>
+        <w:t>Figure S9:</w:t>
       </w:r>
       <w:r>
         <w:t xml:space="preserve"> [</w:t>
@@ -22006,19 +22225,16 @@
         <w:t>…</w:t>
       </w:r>
       <w:r>
-        <w:t>] (a</w:t>
-      </w:r>
-      <w:r>
-        <w:t>–</w:t>
-      </w:r>
-      <w:r>
-        <w:t>c) PC1 outliers; (d</w:t>
-      </w:r>
-      <w:r>
-        <w:t>–</w:t>
-      </w:r>
-      <w:r>
-        <w:t>f) mv outliers</w:t>
+        <w:t xml:space="preserve">] </w:t>
+      </w:r>
+      <w:r>
+        <w:t>m</w:t>
+      </w:r>
+      <w:r>
+        <w:t>ultivariate</w:t>
+      </w:r>
+      <w:r>
+        <w:t xml:space="preserve"> outliers</w:t>
       </w:r>
       <w:r>
         <w:br w:type="page"/>
@@ -22066,7 +22282,7 @@
         </w:rPr>
         <w:t xml:space="preserve">O’Donnell, J. (2016). taxize: Taxonomic information from around the web. R package version 0.7.8. Retrieved from </w:t>
       </w:r>
-      <w:hyperlink r:id="rId19" w:history="1">
+      <w:hyperlink r:id="rId21" w:history="1">
         <w:r>
           <w:rPr>
             <w:rStyle w:val="Hyperlink"/>
@@ -22083,7 +22299,31 @@
         <w:spacing w:line="240" w:lineRule="auto"/>
       </w:pPr>
       <w:r>
-        <w:t>Farr, T., Rosen, P., Caro, E., Crippen, R., Duren, R., Hensley, S., Kobrick, M., Paller, M., Rodriguez, E., Roth, L., Seal, D., Shaffer, S., Shimada, J., Umland, J., Werner, M., Oskin, M., Burbank, D., &amp; Alsdorf, D. (2007)</w:t>
+        <w:t xml:space="preserve">Farr, T., Rosen, P., Caro, E., Crippen, R., Duren, R., Hensley, S., </w:t>
+      </w:r>
+      <w:proofErr w:type="spellStart"/>
+      <w:r>
+        <w:t>Kobrick</w:t>
+      </w:r>
+      <w:proofErr w:type="spellEnd"/>
+      <w:r>
+        <w:t xml:space="preserve">, M., </w:t>
+      </w:r>
+      <w:proofErr w:type="spellStart"/>
+      <w:r>
+        <w:t>Paller</w:t>
+      </w:r>
+      <w:proofErr w:type="spellEnd"/>
+      <w:r>
+        <w:t xml:space="preserve">, M., Rodriguez, E., Roth, L., Seal, D., Shaffer, S., Shimada, J., Umland, J., Werner, M., Oskin, M., Burbank, D., &amp; </w:t>
+      </w:r>
+      <w:proofErr w:type="spellStart"/>
+      <w:r>
+        <w:t>Alsdorf</w:t>
+      </w:r>
+      <w:proofErr w:type="spellEnd"/>
+      <w:r>
+        <w:t>, D. (2007)</w:t>
       </w:r>
       <w:r>
         <w:t>.</w:t>
@@ -22113,7 +22353,55 @@
         <w:spacing w:line="240" w:lineRule="auto"/>
       </w:pPr>
       <w:r>
-        <w:t>Funk, C.C., Peterson, P.J., Landsfeld, M., Pedreros, D.H., Verdin, J., Shukla, S., Husak, G., Rowland, J.D., Harrison, L., Hoell, A., &amp; Michaelsen, J. (2015)</w:t>
+        <w:t xml:space="preserve">Funk, C.C., Peterson, P.J., </w:t>
+      </w:r>
+      <w:proofErr w:type="spellStart"/>
+      <w:r>
+        <w:t>Landsfeld</w:t>
+      </w:r>
+      <w:proofErr w:type="spellEnd"/>
+      <w:r>
+        <w:t xml:space="preserve">, M., </w:t>
+      </w:r>
+      <w:proofErr w:type="spellStart"/>
+      <w:r>
+        <w:t>Pedreros</w:t>
+      </w:r>
+      <w:proofErr w:type="spellEnd"/>
+      <w:r>
+        <w:t xml:space="preserve">, D.H., </w:t>
+      </w:r>
+      <w:proofErr w:type="spellStart"/>
+      <w:r>
+        <w:t>Verdin</w:t>
+      </w:r>
+      <w:proofErr w:type="spellEnd"/>
+      <w:r>
+        <w:t xml:space="preserve">, J., Shukla, S., </w:t>
+      </w:r>
+      <w:proofErr w:type="spellStart"/>
+      <w:r>
+        <w:t>Husak</w:t>
+      </w:r>
+      <w:proofErr w:type="spellEnd"/>
+      <w:r>
+        <w:t xml:space="preserve">, G., Rowland, J.D., Harrison, L., </w:t>
+      </w:r>
+      <w:proofErr w:type="spellStart"/>
+      <w:r>
+        <w:t>Hoell</w:t>
+      </w:r>
+      <w:proofErr w:type="spellEnd"/>
+      <w:r>
+        <w:t xml:space="preserve">, A., &amp; </w:t>
+      </w:r>
+      <w:proofErr w:type="spellStart"/>
+      <w:r>
+        <w:t>Michaelsen</w:t>
+      </w:r>
+      <w:proofErr w:type="spellEnd"/>
+      <w:r>
+        <w:t>, J. (2015)</w:t>
       </w:r>
       <w:r>
         <w:t>.</w:t>
@@ -22157,7 +22445,7 @@
       <w:r>
         <w:t xml:space="preserve"> </w:t>
       </w:r>
-      <w:hyperlink r:id="rId20" w:history="1">
+      <w:hyperlink r:id="rId22" w:history="1">
         <w:r>
           <w:rPr>
             <w:rStyle w:val="Hyperlink"/>
@@ -22183,7 +22471,7 @@
       <w:r>
         <w:t xml:space="preserve">) GBIF Occurrence Download </w:t>
       </w:r>
-      <w:hyperlink r:id="rId21" w:history="1">
+      <w:hyperlink r:id="rId23" w:history="1">
         <w:r>
           <w:rPr>
             <w:rStyle w:val="Hyperlink"/>
@@ -22200,14 +22488,107 @@
           <w:highlight w:val="yellow"/>
         </w:rPr>
       </w:pPr>
-      <w:r>
-        <w:t xml:space="preserve">Hengl, T., Mendes de Jesus, J., Heuvelink, G.B.M., Ruiperez Gonzalez, M., Kilibarda, M., Blagoti?, A., Shangguan, W., Wright, M.N., Geng, X., Bauer-Marschallinger, B., Guevara, M.A., Vargas, R., MacMillan, R.A., Batjes, N.H., Leenaars, J.G.B., Ribeiro, E., Wheeler, I., Mantel, S., &amp; Kempen, B. (2017) SoilGrids250m: Global gridded soil information based on machine learning. </w:t>
-      </w:r>
+      <w:proofErr w:type="spellStart"/>
+      <w:r>
+        <w:t>Hengl</w:t>
+      </w:r>
+      <w:proofErr w:type="spellEnd"/>
+      <w:r>
+        <w:t xml:space="preserve">, T., Mendes de Jesus, J., </w:t>
+      </w:r>
+      <w:proofErr w:type="spellStart"/>
+      <w:r>
+        <w:t>Heuvelink</w:t>
+      </w:r>
+      <w:proofErr w:type="spellEnd"/>
+      <w:r>
+        <w:t xml:space="preserve">, G.B.M., </w:t>
+      </w:r>
+      <w:proofErr w:type="spellStart"/>
+      <w:r>
+        <w:t>Ruiperez</w:t>
+      </w:r>
+      <w:proofErr w:type="spellEnd"/>
+      <w:r>
+        <w:t xml:space="preserve"> Gonzalez, M., </w:t>
+      </w:r>
+      <w:proofErr w:type="spellStart"/>
+      <w:r>
+        <w:t>Kilibarda</w:t>
+      </w:r>
+      <w:proofErr w:type="spellEnd"/>
+      <w:r>
+        <w:t xml:space="preserve">, M., </w:t>
+      </w:r>
+      <w:proofErr w:type="spellStart"/>
+      <w:r>
+        <w:t>Blagoti</w:t>
+      </w:r>
+      <w:proofErr w:type="spellEnd"/>
+      <w:r>
+        <w:t xml:space="preserve">?, A., </w:t>
+      </w:r>
+      <w:proofErr w:type="spellStart"/>
+      <w:r>
+        <w:t>Shangguan</w:t>
+      </w:r>
+      <w:proofErr w:type="spellEnd"/>
+      <w:r>
+        <w:t xml:space="preserve">, W., Wright, M.N., </w:t>
+      </w:r>
+      <w:proofErr w:type="spellStart"/>
+      <w:r>
+        <w:t>Geng</w:t>
+      </w:r>
+      <w:proofErr w:type="spellEnd"/>
+      <w:r>
+        <w:t>, X., Bauer-</w:t>
+      </w:r>
+      <w:proofErr w:type="spellStart"/>
+      <w:r>
+        <w:t>Marschallinger</w:t>
+      </w:r>
+      <w:proofErr w:type="spellEnd"/>
+      <w:r>
+        <w:t xml:space="preserve">, B., Guevara, M.A., Vargas, R., MacMillan, R.A., </w:t>
+      </w:r>
+      <w:proofErr w:type="spellStart"/>
+      <w:r>
+        <w:t>Batjes</w:t>
+      </w:r>
+      <w:proofErr w:type="spellEnd"/>
+      <w:r>
+        <w:t xml:space="preserve">, N.H., </w:t>
+      </w:r>
+      <w:proofErr w:type="spellStart"/>
+      <w:r>
+        <w:t>Leenaars</w:t>
+      </w:r>
+      <w:proofErr w:type="spellEnd"/>
+      <w:r>
+        <w:t xml:space="preserve">, J.G.B., Ribeiro, E., Wheeler, I., Mantel, S., &amp; </w:t>
+      </w:r>
+      <w:proofErr w:type="spellStart"/>
+      <w:r>
+        <w:t>Kempen</w:t>
+      </w:r>
+      <w:proofErr w:type="spellEnd"/>
+      <w:r>
+        <w:t xml:space="preserve">, B. (2017) SoilGrids250m: Global gridded soil information based on machine learning. </w:t>
+      </w:r>
+      <w:proofErr w:type="spellStart"/>
       <w:r>
         <w:rPr>
           <w:i/>
         </w:rPr>
-        <w:t>PLoS ONE</w:t>
+        <w:t>PLoS</w:t>
+      </w:r>
+      <w:proofErr w:type="spellEnd"/>
+      <w:r>
+        <w:rPr>
+          <w:i/>
+        </w:rPr>
+        <w:t xml:space="preserve"> ONE</w:t>
       </w:r>
       <w:r>
         <w:t>, 12, e0169748.</w:t>
@@ -22249,8 +22630,16 @@
         <w:rPr>
           <w:highlight w:val="yellow"/>
         </w:rPr>
-        <w:t>l3 global 0.05Deg cmg</w:t>
-      </w:r>
+        <w:t xml:space="preserve">l3 global 0.05Deg </w:t>
+      </w:r>
+      <w:proofErr w:type="spellStart"/>
+      <w:r>
+        <w:rPr>
+          <w:highlight w:val="yellow"/>
+        </w:rPr>
+        <w:t>cmg</w:t>
+      </w:r>
+      <w:proofErr w:type="spellEnd"/>
       <w:r>
         <w:t xml:space="preserve"> </w:t>
       </w:r>
@@ -22315,8 +22704,16 @@
         <w:rPr>
           <w:highlight w:val="yellow"/>
         </w:rPr>
-        <w:t>l3 global 0.05Deg cmg</w:t>
-      </w:r>
+        <w:t xml:space="preserve">l3 global 0.05Deg </w:t>
+      </w:r>
+      <w:proofErr w:type="spellStart"/>
+      <w:r>
+        <w:rPr>
+          <w:highlight w:val="yellow"/>
+        </w:rPr>
+        <w:t>cmg</w:t>
+      </w:r>
+      <w:proofErr w:type="spellEnd"/>
       <w:r>
         <w:t xml:space="preserve"> (</w:t>
       </w:r>
@@ -22361,7 +22758,7 @@
       </w:r>
     </w:p>
     <w:sectPr>
-      <w:footerReference w:type="default" r:id="rId22"/>
+      <w:footerReference w:type="default" r:id="rId24"/>
       <w:pgSz w:w="12240" w:h="15840"/>
       <w:pgMar w:top="709" w:right="1440" w:bottom="1440" w:left="1440" w:header="720" w:footer="720" w:gutter="0"/>
       <w:lnNumType w:countBy="1" w:restart="continuous"/>
@@ -26135,7 +26532,7 @@
 </file>
 
 <file path=customXml/itemProps1.xml><?xml version="1.0" encoding="utf-8"?>
-<ds:datastoreItem xmlns:ds="http://schemas.openxmlformats.org/officeDocument/2006/customXml" ds:itemID="{BA51E011-D4D6-DE41-B6A4-F8A5DEABE5FB}">
+<ds:datastoreItem xmlns:ds="http://schemas.openxmlformats.org/officeDocument/2006/customXml" ds:itemID="{798D9B07-5A45-C14C-97AE-EBCC61BA7C9B}">
   <ds:schemaRefs>
     <ds:schemaRef ds:uri="http://schemas.openxmlformats.org/officeDocument/2006/bibliography"/>
   </ds:schemaRefs>

</xml_diff>

<commit_message>
Update maps used in SI
</commit_message>
<xml_diff>
--- a/manuscript/supporting-information.docx
+++ b/manuscript/supporting-information.docx
@@ -21680,9 +21680,9 @@
         </w:rPr>
         <w:lastRenderedPageBreak/>
         <w:drawing>
-          <wp:inline distT="0" distB="0" distL="0" distR="0" wp14:anchorId="749B25D5" wp14:editId="59813B1D">
-            <wp:extent cx="4804617" cy="8236916"/>
-            <wp:effectExtent l="0" t="0" r="0" b="0"/>
+          <wp:inline distT="0" distB="0" distL="0" distR="0" wp14:anchorId="749B25D5" wp14:editId="0C667C2B">
+            <wp:extent cx="4808196" cy="8242621"/>
+            <wp:effectExtent l="0" t="0" r="0" b="6350"/>
             <wp:docPr id="3" name="Picture 3"/>
             <wp:cNvGraphicFramePr>
               <a:graphicFrameLocks xmlns:a="http://schemas.openxmlformats.org/drawingml/2006/main" noChangeAspect="1"/>
@@ -21709,7 +21709,7 @@
                   <pic:spPr>
                     <a:xfrm>
                       <a:off x="0" y="0"/>
-                      <a:ext cx="4808196" cy="8243052"/>
+                      <a:ext cx="4808196" cy="8242621"/>
                     </a:xfrm>
                     <a:prstGeom prst="rect">
                       <a:avLst/>
@@ -21764,9 +21764,9 @@
         </w:rPr>
         <w:lastRenderedPageBreak/>
         <w:drawing>
-          <wp:inline distT="0" distB="0" distL="0" distR="0" wp14:anchorId="2F7EE2EF" wp14:editId="197351FB">
-            <wp:extent cx="4860087" cy="8332013"/>
-            <wp:effectExtent l="0" t="0" r="0" b="0"/>
+          <wp:inline distT="0" distB="0" distL="0" distR="0" wp14:anchorId="2F7EE2EF" wp14:editId="5832E24E">
+            <wp:extent cx="4864020" cy="8338319"/>
+            <wp:effectExtent l="0" t="0" r="0" b="5715"/>
             <wp:docPr id="2" name="Picture 2"/>
             <wp:cNvGraphicFramePr>
               <a:graphicFrameLocks xmlns:a="http://schemas.openxmlformats.org/drawingml/2006/main" noChangeAspect="1"/>
@@ -21793,7 +21793,7 @@
                   <pic:spPr>
                     <a:xfrm>
                       <a:off x="0" y="0"/>
-                      <a:ext cx="4864020" cy="8338756"/>
+                      <a:ext cx="4864020" cy="8338319"/>
                     </a:xfrm>
                     <a:prstGeom prst="rect">
                       <a:avLst/>
@@ -22065,17 +22065,16 @@
       </w:r>
     </w:p>
     <w:p>
-      <w:bookmarkStart w:id="1" w:name="_GoBack"/>
       <w:r>
         <w:rPr>
           <w:noProof/>
         </w:rPr>
         <w:lastRenderedPageBreak/>
         <w:drawing>
-          <wp:inline distT="0" distB="0" distL="0" distR="0" wp14:anchorId="27148C4F" wp14:editId="649CD9C6">
-            <wp:extent cx="5777865" cy="8253829"/>
-            <wp:effectExtent l="0" t="0" r="635" b="1270"/>
-            <wp:docPr id="4" name="Picture 4" descr="A close up of a map&#10;&#10;Description automatically generated"/>
+          <wp:inline distT="0" distB="0" distL="0" distR="0" wp14:anchorId="27148C4F" wp14:editId="24391575">
+            <wp:extent cx="5787902" cy="8268433"/>
+            <wp:effectExtent l="0" t="0" r="3810" b="0"/>
+            <wp:docPr id="4" name="Picture 4"/>
             <wp:cNvGraphicFramePr>
               <a:graphicFrameLocks xmlns:a="http://schemas.openxmlformats.org/drawingml/2006/main" noChangeAspect="1"/>
             </wp:cNvGraphicFramePr>
@@ -22101,7 +22100,7 @@
                   <pic:spPr>
                     <a:xfrm>
                       <a:off x="0" y="0"/>
-                      <a:ext cx="5788088" cy="8268433"/>
+                      <a:ext cx="5787902" cy="8268433"/>
                     </a:xfrm>
                     <a:prstGeom prst="rect">
                       <a:avLst/>
@@ -22113,7 +22112,6 @@
           </wp:inline>
         </w:drawing>
       </w:r>
-      <w:bookmarkEnd w:id="1"/>
     </w:p>
     <w:p>
       <w:r>
@@ -22157,6 +22155,7 @@
           <w:bCs/>
         </w:rPr>
       </w:pPr>
+      <w:bookmarkStart w:id="1" w:name="_GoBack"/>
       <w:r>
         <w:rPr>
           <w:b/>
@@ -22165,10 +22164,10 @@
         </w:rPr>
         <w:lastRenderedPageBreak/>
         <w:drawing>
-          <wp:inline distT="0" distB="0" distL="0" distR="0" wp14:anchorId="60468E32" wp14:editId="0778DC6C">
-            <wp:extent cx="5752465" cy="8217544"/>
-            <wp:effectExtent l="0" t="0" r="635" b="0"/>
-            <wp:docPr id="5" name="Picture 5" descr="A close up of a map&#10;&#10;Description automatically generated"/>
+          <wp:inline distT="0" distB="0" distL="0" distR="0" wp14:anchorId="60468E32" wp14:editId="5763035C">
+            <wp:extent cx="5763793" cy="8233991"/>
+            <wp:effectExtent l="0" t="0" r="8890" b="0"/>
+            <wp:docPr id="5" name="Picture 5"/>
             <wp:cNvGraphicFramePr>
               <a:graphicFrameLocks xmlns:a="http://schemas.openxmlformats.org/drawingml/2006/main" noChangeAspect="1"/>
             </wp:cNvGraphicFramePr>
@@ -22194,7 +22193,7 @@
                   <pic:spPr>
                     <a:xfrm>
                       <a:off x="0" y="0"/>
-                      <a:ext cx="5763978" cy="8233991"/>
+                      <a:ext cx="5763793" cy="8233991"/>
                     </a:xfrm>
                     <a:prstGeom prst="rect">
                       <a:avLst/>
@@ -22206,6 +22205,7 @@
           </wp:inline>
         </w:drawing>
       </w:r>
+      <w:bookmarkEnd w:id="1"/>
     </w:p>
     <w:p>
       <w:r>
@@ -24812,7 +24812,7 @@
       </w:pPr>
     </w:pPrDefault>
   </w:docDefaults>
-  <w:latentStyles w:defLockedState="0" w:defUIPriority="0" w:defSemiHidden="0" w:defUnhideWhenUsed="0" w:defQFormat="0" w:count="376">
+  <w:latentStyles w:defLockedState="0" w:defUIPriority="0" w:defSemiHidden="0" w:defUnhideWhenUsed="0" w:defQFormat="0" w:count="375">
     <w:lsdException w:name="Normal" w:qFormat="1"/>
     <w:lsdException w:name="heading 1" w:uiPriority="9" w:qFormat="1"/>
     <w:lsdException w:name="heading 2" w:uiPriority="9" w:qFormat="1"/>
@@ -24907,6 +24907,7 @@
     <w:lsdException w:name="HTML Sample" w:semiHidden="1" w:unhideWhenUsed="1"/>
     <w:lsdException w:name="HTML Typewriter" w:semiHidden="1" w:unhideWhenUsed="1"/>
     <w:lsdException w:name="HTML Variable" w:semiHidden="1" w:unhideWhenUsed="1"/>
+    <w:lsdException w:name="Normal Table" w:semiHidden="1" w:unhideWhenUsed="1"/>
     <w:lsdException w:name="annotation subject" w:semiHidden="1" w:unhideWhenUsed="1"/>
     <w:lsdException w:name="No List" w:semiHidden="1" w:uiPriority="99" w:unhideWhenUsed="1"/>
     <w:lsdException w:name="Outline List 1" w:semiHidden="1" w:unhideWhenUsed="1"/>
@@ -24953,7 +24954,9 @@
     <w:lsdException w:name="Table Subtle 2" w:semiHidden="1" w:unhideWhenUsed="1"/>
     <w:lsdException w:name="Table Web 1" w:semiHidden="1" w:unhideWhenUsed="1"/>
     <w:lsdException w:name="Table Web 2" w:semiHidden="1" w:unhideWhenUsed="1"/>
+    <w:lsdException w:name="Table Web 3" w:semiHidden="1" w:unhideWhenUsed="1"/>
     <w:lsdException w:name="Balloon Text" w:semiHidden="1" w:unhideWhenUsed="1"/>
+    <w:lsdException w:name="Table Theme" w:semiHidden="1" w:unhideWhenUsed="1"/>
     <w:lsdException w:name="Placeholder Text" w:semiHidden="1"/>
     <w:lsdException w:name="Light Shading"/>
     <w:lsdException w:name="Light List"/>
@@ -24974,6 +24977,7 @@
     <w:lsdException w:name="Light Grid Accent 1"/>
     <w:lsdException w:name="Medium Shading 1 Accent 1"/>
     <w:lsdException w:name="Medium Shading 2 Accent 1"/>
+    <w:lsdException w:name="Medium List 1 Accent 1"/>
     <w:lsdException w:name="Revision" w:semiHidden="1"/>
     <w:lsdException w:name="Medium List 2 Accent 1"/>
     <w:lsdException w:name="Medium Grid 1 Accent 1"/>
@@ -25052,6 +25056,7 @@
     <w:lsdException w:name="Dark List Accent 6"/>
     <w:lsdException w:name="Colorful Shading Accent 6"/>
     <w:lsdException w:name="Colorful List Accent 6"/>
+    <w:lsdException w:name="Colorful Grid Accent 6"/>
     <w:lsdException w:name="Bibliography" w:semiHidden="1" w:unhideWhenUsed="1" w:qFormat="1"/>
     <w:lsdException w:name="TOC Heading" w:semiHidden="1" w:uiPriority="39" w:unhideWhenUsed="1" w:qFormat="1"/>
     <w:lsdException w:name="Grid Table 4" w:uiPriority="49"/>
@@ -25153,7 +25158,6 @@
     <w:lsdException w:name="Smart Hyperlink" w:semiHidden="1" w:uiPriority="99" w:unhideWhenUsed="1"/>
     <w:lsdException w:name="Hashtag" w:semiHidden="1" w:uiPriority="99" w:unhideWhenUsed="1"/>
     <w:lsdException w:name="Unresolved Mention" w:semiHidden="1" w:uiPriority="99" w:unhideWhenUsed="1"/>
-    <w:lsdException w:name="Smart Link" w:semiHidden="1" w:uiPriority="99" w:unhideWhenUsed="1"/>
   </w:latentStyles>
   <w:style w:type="paragraph" w:default="1" w:styleId="Normal">
     <w:name w:val="Normal"/>
@@ -26532,7 +26536,7 @@
 </file>
 
 <file path=customXml/itemProps1.xml><?xml version="1.0" encoding="utf-8"?>
-<ds:datastoreItem xmlns:ds="http://schemas.openxmlformats.org/officeDocument/2006/customXml" ds:itemID="{798D9B07-5A45-C14C-97AE-EBCC61BA7C9B}">
+<ds:datastoreItem xmlns:ds="http://schemas.openxmlformats.org/officeDocument/2006/customXml" ds:itemID="{F0730CA6-72CB-4320-9B35-E03BF93A492D}">
   <ds:schemaRefs>
     <ds:schemaRef ds:uri="http://schemas.openxmlformats.org/officeDocument/2006/bibliography"/>
   </ds:schemaRefs>

</xml_diff>